<commit_message>
Marco teorico de Andrea terminado
Falta el cap 1 pero eso hago luego
</commit_message>
<xml_diff>
--- a/Marco Teorico.docx
+++ b/Marco Teorico.docx
@@ -4,7 +4,714 @@
   <w:body>
     <w:p>
       <w:pPr>
-        <w:spacing w:after="0" w:line="360" w:lineRule="auto"/>
+        <w:pStyle w:val="Default"/>
+        <w:spacing w:line="360" w:lineRule="auto"/>
+        <w:contextualSpacing/>
+        <w:jc w:val="both"/>
+        <w:rPr>
+          <w:rFonts w:ascii="Arial" w:hAnsi="Arial" w:cs="Arial"/>
+          <w:b/>
+        </w:rPr>
+      </w:pPr>
+    </w:p>
+    <w:p>
+      <w:pPr>
+        <w:pStyle w:val="Default"/>
+        <w:spacing w:line="360" w:lineRule="auto"/>
+        <w:contextualSpacing/>
+        <w:jc w:val="both"/>
+        <w:rPr>
+          <w:rFonts w:ascii="Arial" w:hAnsi="Arial" w:cs="Arial"/>
+          <w:b/>
+        </w:rPr>
+      </w:pPr>
+      <w:r>
+        <w:rPr>
+          <w:rFonts w:ascii="Arial" w:hAnsi="Arial" w:cs="Arial"/>
+          <w:b/>
+        </w:rPr>
+        <w:t xml:space="preserve">Introducción </w:t>
+      </w:r>
+      <w:r>
+        <w:rPr>
+          <w:rFonts w:ascii="Arial" w:hAnsi="Arial" w:cs="Arial"/>
+          <w:b/>
+        </w:rPr>
+        <w:t>a la máquina</w:t>
+      </w:r>
+      <w:r>
+        <w:rPr>
+          <w:rFonts w:ascii="Arial" w:hAnsi="Arial" w:cs="Arial"/>
+          <w:b/>
+        </w:rPr>
+        <w:t xml:space="preserve"> Android</w:t>
+      </w:r>
+    </w:p>
+    <w:p>
+      <w:pPr>
+        <w:pStyle w:val="Default"/>
+        <w:spacing w:line="360" w:lineRule="auto"/>
+        <w:contextualSpacing/>
+        <w:jc w:val="both"/>
+        <w:rPr>
+          <w:rFonts w:ascii="Arial" w:hAnsi="Arial" w:cs="Arial"/>
+        </w:rPr>
+      </w:pPr>
+      <w:r>
+        <w:rPr>
+          <w:rFonts w:ascii="Arial" w:hAnsi="Arial" w:cs="Arial"/>
+        </w:rPr>
+        <w:t xml:space="preserve">Android es un sistema operativo de código abierto basado en Linux, para ser utilizado en dispositivos con procesadores ARM. Android cuenta con varias librerías y Apis desarrolladas por Google, las aplicaciones corren en una máquina virtual denominada </w:t>
+      </w:r>
+      <w:proofErr w:type="spellStart"/>
+      <w:r>
+        <w:rPr>
+          <w:rFonts w:ascii="Arial" w:hAnsi="Arial" w:cs="Arial"/>
+        </w:rPr>
+        <w:t>Dalvik</w:t>
+      </w:r>
+      <w:proofErr w:type="spellEnd"/>
+      <w:r>
+        <w:rPr>
+          <w:rFonts w:ascii="Arial" w:hAnsi="Arial" w:cs="Arial"/>
+        </w:rPr>
+        <w:t xml:space="preserve">. </w:t>
+      </w:r>
+    </w:p>
+    <w:p>
+      <w:pPr>
+        <w:pStyle w:val="Default"/>
+        <w:spacing w:line="360" w:lineRule="auto"/>
+        <w:contextualSpacing/>
+        <w:jc w:val="both"/>
+        <w:rPr>
+          <w:rFonts w:ascii="Arial" w:hAnsi="Arial" w:cs="Arial"/>
+        </w:rPr>
+      </w:pPr>
+    </w:p>
+    <w:p>
+      <w:pPr>
+        <w:pStyle w:val="Default"/>
+        <w:spacing w:line="360" w:lineRule="auto"/>
+        <w:contextualSpacing/>
+        <w:jc w:val="both"/>
+        <w:rPr>
+          <w:rFonts w:ascii="Arial" w:hAnsi="Arial" w:cs="Arial"/>
+        </w:rPr>
+      </w:pPr>
+      <w:proofErr w:type="spellStart"/>
+      <w:r>
+        <w:rPr>
+          <w:rFonts w:ascii="Arial" w:hAnsi="Arial" w:cs="Arial"/>
+        </w:rPr>
+        <w:t>Dalvik</w:t>
+      </w:r>
+      <w:proofErr w:type="spellEnd"/>
+      <w:r>
+        <w:rPr>
+          <w:rFonts w:ascii="Arial" w:hAnsi="Arial" w:cs="Arial"/>
+        </w:rPr>
+        <w:t xml:space="preserve"> es una parte indispensable del Android, una aplicación antes de ser ejecutada es convertida en un ejecutable de la máquina de </w:t>
+      </w:r>
+      <w:proofErr w:type="spellStart"/>
+      <w:r>
+        <w:rPr>
+          <w:rFonts w:ascii="Arial" w:hAnsi="Arial" w:cs="Arial"/>
+        </w:rPr>
+        <w:t>Dalvik</w:t>
+      </w:r>
+      <w:proofErr w:type="spellEnd"/>
+      <w:r>
+        <w:rPr>
+          <w:rFonts w:ascii="Arial" w:hAnsi="Arial" w:cs="Arial"/>
+        </w:rPr>
+        <w:t xml:space="preserve"> (formato .</w:t>
+      </w:r>
+      <w:proofErr w:type="spellStart"/>
+      <w:r>
+        <w:rPr>
+          <w:rFonts w:ascii="Arial" w:hAnsi="Arial" w:cs="Arial"/>
+        </w:rPr>
+        <w:t>dex</w:t>
+      </w:r>
+      <w:proofErr w:type="spellEnd"/>
+      <w:r>
+        <w:rPr>
+          <w:rFonts w:ascii="Arial" w:hAnsi="Arial" w:cs="Arial"/>
+        </w:rPr>
+        <w:t xml:space="preserve">), que está asignado para optimizar su uso en equipos que tienen muchas restricciones en uso como el procesador y memoria en los teléfonos inteligentes. </w:t>
+      </w:r>
+    </w:p>
+    <w:p>
+      <w:pPr>
+        <w:pStyle w:val="Default"/>
+        <w:spacing w:line="360" w:lineRule="auto"/>
+        <w:contextualSpacing/>
+        <w:jc w:val="both"/>
+        <w:rPr>
+          <w:rFonts w:ascii="Arial" w:hAnsi="Arial" w:cs="Arial"/>
+        </w:rPr>
+      </w:pPr>
+      <w:r>
+        <w:rPr>
+          <w:rFonts w:ascii="Arial" w:hAnsi="Arial" w:cs="Arial"/>
+        </w:rPr>
+        <w:t xml:space="preserve">El sistema operativo Android tiene un motor de base de datos relacional denominada </w:t>
+      </w:r>
+      <w:proofErr w:type="spellStart"/>
+      <w:r>
+        <w:rPr>
+          <w:rFonts w:ascii="Arial" w:hAnsi="Arial" w:cs="Arial"/>
+        </w:rPr>
+        <w:t>SQLlite</w:t>
+      </w:r>
+      <w:proofErr w:type="spellEnd"/>
+      <w:r>
+        <w:rPr>
+          <w:rFonts w:ascii="Arial" w:hAnsi="Arial" w:cs="Arial"/>
+        </w:rPr>
+        <w:t xml:space="preserve">, que permite a cualquier aplicación crear tablas, relaciones, realizar </w:t>
+      </w:r>
+      <w:proofErr w:type="spellStart"/>
+      <w:r>
+        <w:rPr>
+          <w:rFonts w:ascii="Arial" w:hAnsi="Arial" w:cs="Arial"/>
+        </w:rPr>
+        <w:t>querys</w:t>
+      </w:r>
+      <w:proofErr w:type="spellEnd"/>
+      <w:r>
+        <w:rPr>
+          <w:rFonts w:ascii="Arial" w:hAnsi="Arial" w:cs="Arial"/>
+        </w:rPr>
+        <w:t xml:space="preserve"> y obtener datos en forma eficiente. </w:t>
+      </w:r>
+    </w:p>
+    <w:p>
+      <w:pPr>
+        <w:pStyle w:val="Default"/>
+        <w:spacing w:line="360" w:lineRule="auto"/>
+        <w:contextualSpacing/>
+        <w:jc w:val="both"/>
+        <w:rPr>
+          <w:rFonts w:ascii="Arial" w:hAnsi="Arial" w:cs="Arial"/>
+        </w:rPr>
+      </w:pPr>
+    </w:p>
+    <w:p>
+      <w:pPr>
+        <w:pStyle w:val="Default"/>
+        <w:spacing w:line="360" w:lineRule="auto"/>
+        <w:contextualSpacing/>
+        <w:jc w:val="both"/>
+        <w:rPr>
+          <w:rFonts w:ascii="Arial" w:hAnsi="Arial" w:cs="Arial"/>
+          <w:color w:val="auto"/>
+        </w:rPr>
+      </w:pPr>
+      <w:r>
+        <w:rPr>
+          <w:rFonts w:ascii="Arial" w:hAnsi="Arial" w:cs="Arial"/>
+        </w:rPr>
+        <w:t xml:space="preserve">El SDK de Android soporta la mayoría de plataformas Java, Standard </w:t>
+      </w:r>
+      <w:proofErr w:type="spellStart"/>
+      <w:r>
+        <w:rPr>
+          <w:rFonts w:ascii="Arial" w:hAnsi="Arial" w:cs="Arial"/>
+        </w:rPr>
+        <w:t>Edition</w:t>
+      </w:r>
+      <w:proofErr w:type="spellEnd"/>
+      <w:r>
+        <w:rPr>
+          <w:rFonts w:ascii="Arial" w:hAnsi="Arial" w:cs="Arial"/>
+        </w:rPr>
+        <w:t xml:space="preserve"> (Java SE) a excepción de la </w:t>
+      </w:r>
+      <w:proofErr w:type="spellStart"/>
+      <w:r>
+        <w:rPr>
+          <w:rFonts w:ascii="Arial" w:hAnsi="Arial" w:cs="Arial"/>
+        </w:rPr>
+        <w:t>Abstract</w:t>
+      </w:r>
+      <w:proofErr w:type="spellEnd"/>
+      <w:r>
+        <w:rPr>
+          <w:rFonts w:ascii="Arial" w:hAnsi="Arial" w:cs="Arial"/>
+        </w:rPr>
+        <w:t xml:space="preserve"> </w:t>
+      </w:r>
+      <w:proofErr w:type="spellStart"/>
+      <w:r>
+        <w:rPr>
+          <w:rFonts w:ascii="Arial" w:hAnsi="Arial" w:cs="Arial"/>
+        </w:rPr>
+        <w:t>Window</w:t>
+      </w:r>
+      <w:proofErr w:type="spellEnd"/>
+      <w:r>
+        <w:rPr>
+          <w:rFonts w:ascii="Arial" w:hAnsi="Arial" w:cs="Arial"/>
+        </w:rPr>
+        <w:t xml:space="preserve"> </w:t>
+      </w:r>
+      <w:proofErr w:type="spellStart"/>
+      <w:r>
+        <w:rPr>
+          <w:rFonts w:ascii="Arial" w:hAnsi="Arial" w:cs="Arial"/>
+        </w:rPr>
+        <w:t>Toolkit</w:t>
+      </w:r>
+      <w:proofErr w:type="spellEnd"/>
+      <w:r>
+        <w:rPr>
+          <w:rFonts w:ascii="Arial" w:hAnsi="Arial" w:cs="Arial"/>
+        </w:rPr>
+        <w:t xml:space="preserve"> (AWT) y Swing. En lugar del AWT y Swing, el SDK de Android tiene su propio conjunto de interfaz de usuario moderno. Al programar en Android se programa en Java, por lo cual se puede esperar tener una </w:t>
+      </w:r>
+      <w:r>
+        <w:rPr>
+          <w:rFonts w:ascii="Arial" w:hAnsi="Arial" w:cs="Arial"/>
+        </w:rPr>
+        <w:t>Java Virtual Machine (JVM), que es responsable de la interpretación, el tiempo de ejecución. Una JVM proporciona la optimización necesaria para ayudar a llevar a Java a niveles de rendimiento comparables a lenguajes compilados como C y C + +.</w:t>
+      </w:r>
+    </w:p>
+    <w:p>
+      <w:pPr>
+        <w:pStyle w:val="Default"/>
+        <w:spacing w:line="360" w:lineRule="auto"/>
+        <w:contextualSpacing/>
+        <w:jc w:val="both"/>
+        <w:rPr>
+          <w:rFonts w:ascii="Arial" w:hAnsi="Arial" w:cs="Arial"/>
+          <w:b/>
+          <w:bCs/>
+          <w:color w:val="auto"/>
+        </w:rPr>
+      </w:pPr>
+    </w:p>
+    <w:p>
+      <w:pPr>
+        <w:pStyle w:val="Default"/>
+        <w:spacing w:line="360" w:lineRule="auto"/>
+        <w:contextualSpacing/>
+        <w:jc w:val="both"/>
+        <w:rPr>
+          <w:rFonts w:ascii="Arial" w:hAnsi="Arial" w:cs="Arial"/>
+          <w:color w:val="auto"/>
+        </w:rPr>
+      </w:pPr>
+      <w:r>
+        <w:rPr>
+          <w:rFonts w:ascii="Arial" w:hAnsi="Arial" w:cs="Arial"/>
+          <w:b/>
+          <w:bCs/>
+          <w:color w:val="auto"/>
+        </w:rPr>
+        <w:t xml:space="preserve">Máquina Virtual </w:t>
+      </w:r>
+      <w:proofErr w:type="spellStart"/>
+      <w:r>
+        <w:rPr>
+          <w:rFonts w:ascii="Arial" w:hAnsi="Arial" w:cs="Arial"/>
+          <w:b/>
+          <w:bCs/>
+          <w:color w:val="auto"/>
+        </w:rPr>
+        <w:t>Dalvik</w:t>
+      </w:r>
+      <w:proofErr w:type="spellEnd"/>
+      <w:r>
+        <w:rPr>
+          <w:rFonts w:ascii="Arial" w:hAnsi="Arial" w:cs="Arial"/>
+          <w:b/>
+          <w:bCs/>
+          <w:color w:val="auto"/>
+        </w:rPr>
+        <w:t xml:space="preserve"> </w:t>
+      </w:r>
+    </w:p>
+    <w:p>
+      <w:pPr>
+        <w:pStyle w:val="Default"/>
+        <w:spacing w:line="360" w:lineRule="auto"/>
+        <w:contextualSpacing/>
+        <w:jc w:val="both"/>
+        <w:rPr>
+          <w:rFonts w:ascii="Arial" w:hAnsi="Arial" w:cs="Arial"/>
+          <w:color w:val="auto"/>
+        </w:rPr>
+      </w:pPr>
+      <w:proofErr w:type="spellStart"/>
+      <w:r>
+        <w:rPr>
+          <w:rFonts w:ascii="Arial" w:hAnsi="Arial" w:cs="Arial"/>
+          <w:color w:val="auto"/>
+        </w:rPr>
+        <w:t>Dalkiv</w:t>
+      </w:r>
+      <w:proofErr w:type="spellEnd"/>
+      <w:r>
+        <w:rPr>
+          <w:rFonts w:ascii="Arial" w:hAnsi="Arial" w:cs="Arial"/>
+          <w:color w:val="auto"/>
+        </w:rPr>
+        <w:t xml:space="preserve"> es el nombre de la máquina virtual que utiliza Android (</w:t>
+      </w:r>
+      <w:proofErr w:type="spellStart"/>
+      <w:r>
+        <w:rPr>
+          <w:rFonts w:ascii="Arial" w:hAnsi="Arial" w:cs="Arial"/>
+          <w:color w:val="auto"/>
+        </w:rPr>
+        <w:t>DalvikVM</w:t>
+      </w:r>
+      <w:proofErr w:type="spellEnd"/>
+      <w:r>
+        <w:rPr>
+          <w:rFonts w:ascii="Arial" w:hAnsi="Arial" w:cs="Arial"/>
+          <w:color w:val="auto"/>
+        </w:rPr>
+        <w:t xml:space="preserve">) que ha sido diseñada para optimizar la memoria y los recursos de hardware en el entorno de teléfonos móviles, </w:t>
+      </w:r>
+      <w:proofErr w:type="spellStart"/>
+      <w:r>
+        <w:rPr>
+          <w:rFonts w:ascii="Arial" w:hAnsi="Arial" w:cs="Arial"/>
+          <w:color w:val="auto"/>
+        </w:rPr>
+        <w:t>Dalvik</w:t>
+      </w:r>
+      <w:proofErr w:type="spellEnd"/>
+      <w:r>
+        <w:rPr>
+          <w:rFonts w:ascii="Arial" w:hAnsi="Arial" w:cs="Arial"/>
+          <w:color w:val="auto"/>
+        </w:rPr>
+        <w:t xml:space="preserve"> está basada en registro a diferencia de la máquina virtual de Java que está basada en uso de pilas, </w:t>
+      </w:r>
+      <w:proofErr w:type="spellStart"/>
+      <w:r>
+        <w:rPr>
+          <w:rFonts w:ascii="Arial" w:hAnsi="Arial" w:cs="Arial"/>
+          <w:color w:val="auto"/>
+        </w:rPr>
+        <w:t>Dalvik</w:t>
+      </w:r>
+      <w:proofErr w:type="spellEnd"/>
+      <w:r>
+        <w:rPr>
+          <w:rFonts w:ascii="Arial" w:hAnsi="Arial" w:cs="Arial"/>
+          <w:color w:val="auto"/>
+        </w:rPr>
+        <w:t xml:space="preserve"> es un intérprete que sólo ejecuta los archivos ejecutables con formato .</w:t>
+      </w:r>
+      <w:proofErr w:type="spellStart"/>
+      <w:r>
+        <w:rPr>
+          <w:rFonts w:ascii="Arial" w:hAnsi="Arial" w:cs="Arial"/>
+          <w:color w:val="auto"/>
+        </w:rPr>
+        <w:t>dex</w:t>
+      </w:r>
+      <w:proofErr w:type="spellEnd"/>
+      <w:r>
+        <w:rPr>
+          <w:rFonts w:ascii="Arial" w:hAnsi="Arial" w:cs="Arial"/>
+          <w:color w:val="auto"/>
+        </w:rPr>
+        <w:t xml:space="preserve"> (</w:t>
+      </w:r>
+      <w:proofErr w:type="spellStart"/>
+      <w:r>
+        <w:rPr>
+          <w:rFonts w:ascii="Arial" w:hAnsi="Arial" w:cs="Arial"/>
+          <w:color w:val="auto"/>
+        </w:rPr>
+        <w:t>Dalvik</w:t>
+      </w:r>
+      <w:proofErr w:type="spellEnd"/>
+      <w:r>
+        <w:rPr>
+          <w:rFonts w:ascii="Arial" w:hAnsi="Arial" w:cs="Arial"/>
+          <w:color w:val="auto"/>
+        </w:rPr>
+        <w:t xml:space="preserve"> </w:t>
+      </w:r>
+      <w:proofErr w:type="spellStart"/>
+      <w:r>
+        <w:rPr>
+          <w:rFonts w:ascii="Arial" w:hAnsi="Arial" w:cs="Arial"/>
+          <w:color w:val="auto"/>
+        </w:rPr>
+        <w:t>Executable</w:t>
+      </w:r>
+      <w:proofErr w:type="spellEnd"/>
+      <w:r>
+        <w:rPr>
+          <w:rFonts w:ascii="Arial" w:hAnsi="Arial" w:cs="Arial"/>
+          <w:color w:val="auto"/>
+        </w:rPr>
+        <w:t xml:space="preserve">), que es un formato optimizado para el almacenamiento eficiente y ejecución </w:t>
+      </w:r>
+      <w:proofErr w:type="spellStart"/>
+      <w:r>
+        <w:rPr>
+          <w:rFonts w:ascii="Arial" w:hAnsi="Arial" w:cs="Arial"/>
+          <w:color w:val="auto"/>
+        </w:rPr>
+        <w:t>mapeable</w:t>
+      </w:r>
+      <w:proofErr w:type="spellEnd"/>
+      <w:r>
+        <w:rPr>
+          <w:rFonts w:ascii="Arial" w:hAnsi="Arial" w:cs="Arial"/>
+          <w:color w:val="auto"/>
+        </w:rPr>
+        <w:t xml:space="preserve"> en memoria. </w:t>
+      </w:r>
+    </w:p>
+    <w:p>
+      <w:pPr>
+        <w:pStyle w:val="Default"/>
+        <w:spacing w:line="360" w:lineRule="auto"/>
+        <w:contextualSpacing/>
+        <w:jc w:val="both"/>
+        <w:rPr>
+          <w:rFonts w:ascii="Arial" w:hAnsi="Arial" w:cs="Arial"/>
+          <w:color w:val="auto"/>
+        </w:rPr>
+      </w:pPr>
+      <w:r>
+        <w:rPr>
+          <w:rFonts w:ascii="Arial" w:hAnsi="Arial" w:cs="Arial"/>
+          <w:color w:val="auto"/>
+        </w:rPr>
+        <w:t xml:space="preserve">Permite que el código sea compilado a un </w:t>
+      </w:r>
+      <w:proofErr w:type="spellStart"/>
+      <w:r>
+        <w:rPr>
+          <w:rFonts w:ascii="Arial" w:hAnsi="Arial" w:cs="Arial"/>
+          <w:color w:val="auto"/>
+        </w:rPr>
+        <w:t>bytecode</w:t>
+      </w:r>
+      <w:proofErr w:type="spellEnd"/>
+      <w:r>
+        <w:rPr>
+          <w:rFonts w:ascii="Arial" w:hAnsi="Arial" w:cs="Arial"/>
+          <w:color w:val="auto"/>
+        </w:rPr>
+        <w:t xml:space="preserve"> independiente de la máquina en la que se va a ejecutar, y la máquina virtual interpreta este </w:t>
+      </w:r>
+      <w:proofErr w:type="spellStart"/>
+      <w:r>
+        <w:rPr>
+          <w:rFonts w:ascii="Arial" w:hAnsi="Arial" w:cs="Arial"/>
+          <w:color w:val="auto"/>
+        </w:rPr>
+        <w:t>bytecode</w:t>
+      </w:r>
+      <w:proofErr w:type="spellEnd"/>
+      <w:r>
+        <w:rPr>
+          <w:rFonts w:ascii="Arial" w:hAnsi="Arial" w:cs="Arial"/>
+          <w:color w:val="auto"/>
+        </w:rPr>
+        <w:t xml:space="preserve"> al </w:t>
+      </w:r>
+      <w:r>
+        <w:rPr>
+          <w:rFonts w:ascii="Arial" w:hAnsi="Arial" w:cs="Arial"/>
+          <w:color w:val="auto"/>
+        </w:rPr>
+        <w:lastRenderedPageBreak/>
+        <w:t xml:space="preserve">ejecutar el programa. Una de las razones por las que se optó por utilizar la máquina virtual de Java es la necesidad de optimizar los recursos al máximo y enfocar el funcionamiento de los programas hacia un entorno dónde los recursos de memoria, procesador y almacenamiento son escasos. </w:t>
+      </w:r>
+    </w:p>
+    <w:p>
+      <w:pPr>
+        <w:pStyle w:val="Default"/>
+        <w:spacing w:line="360" w:lineRule="auto"/>
+        <w:contextualSpacing/>
+        <w:jc w:val="both"/>
+        <w:rPr>
+          <w:rFonts w:ascii="Arial" w:hAnsi="Arial" w:cs="Arial"/>
+          <w:color w:val="auto"/>
+        </w:rPr>
+      </w:pPr>
+      <w:r>
+        <w:rPr>
+          <w:rFonts w:ascii="Arial" w:hAnsi="Arial" w:cs="Arial"/>
+          <w:b/>
+          <w:noProof/>
+          <w:lang w:eastAsia="es-EC"/>
+        </w:rPr>
+        <w:drawing>
+          <wp:anchor distT="0" distB="0" distL="114300" distR="114300" simplePos="0" relativeHeight="251698176" behindDoc="0" locked="0" layoutInCell="1" allowOverlap="1" wp14:anchorId="43D4C5B5" wp14:editId="54B19130">
+            <wp:simplePos x="0" y="0"/>
+            <wp:positionH relativeFrom="margin">
+              <wp:align>center</wp:align>
+            </wp:positionH>
+            <wp:positionV relativeFrom="paragraph">
+              <wp:posOffset>266700</wp:posOffset>
+            </wp:positionV>
+            <wp:extent cx="4756785" cy="1216025"/>
+            <wp:effectExtent l="0" t="0" r="5715" b="3175"/>
+            <wp:wrapSquare wrapText="bothSides"/>
+            <wp:docPr id="9" name="Imagen 9"/>
+            <wp:cNvGraphicFramePr>
+              <a:graphicFrameLocks xmlns:a="http://schemas.openxmlformats.org/drawingml/2006/main" noChangeAspect="1"/>
+            </wp:cNvGraphicFramePr>
+            <a:graphic xmlns:a="http://schemas.openxmlformats.org/drawingml/2006/main">
+              <a:graphicData uri="http://schemas.openxmlformats.org/drawingml/2006/picture">
+                <pic:pic xmlns:pic="http://schemas.openxmlformats.org/drawingml/2006/picture">
+                  <pic:nvPicPr>
+                    <pic:cNvPr id="0" name="Picture 1"/>
+                    <pic:cNvPicPr>
+                      <a:picLocks noChangeAspect="1" noChangeArrowheads="1"/>
+                    </pic:cNvPicPr>
+                  </pic:nvPicPr>
+                  <pic:blipFill>
+                    <a:blip r:embed="rId5">
+                      <a:extLst>
+                        <a:ext uri="{28A0092B-C50C-407E-A947-70E740481C1C}">
+                          <a14:useLocalDpi xmlns:a14="http://schemas.microsoft.com/office/drawing/2010/main" val="0"/>
+                        </a:ext>
+                      </a:extLst>
+                    </a:blip>
+                    <a:srcRect/>
+                    <a:stretch>
+                      <a:fillRect/>
+                    </a:stretch>
+                  </pic:blipFill>
+                  <pic:spPr bwMode="auto">
+                    <a:xfrm>
+                      <a:off x="0" y="0"/>
+                      <a:ext cx="4756785" cy="1216025"/>
+                    </a:xfrm>
+                    <a:prstGeom prst="rect">
+                      <a:avLst/>
+                    </a:prstGeom>
+                    <a:noFill/>
+                    <a:ln>
+                      <a:noFill/>
+                    </a:ln>
+                  </pic:spPr>
+                </pic:pic>
+              </a:graphicData>
+            </a:graphic>
+            <wp14:sizeRelH relativeFrom="page">
+              <wp14:pctWidth>0</wp14:pctWidth>
+            </wp14:sizeRelH>
+            <wp14:sizeRelV relativeFrom="page">
+              <wp14:pctHeight>0</wp14:pctHeight>
+            </wp14:sizeRelV>
+          </wp:anchor>
+        </w:drawing>
+      </w:r>
+    </w:p>
+    <w:p>
+      <w:pPr>
+        <w:pStyle w:val="Default"/>
+        <w:spacing w:line="360" w:lineRule="auto"/>
+        <w:contextualSpacing/>
+        <w:jc w:val="center"/>
+        <w:rPr>
+          <w:rFonts w:ascii="Arial" w:hAnsi="Arial" w:cs="Arial"/>
+        </w:rPr>
+      </w:pPr>
+      <w:r>
+        <w:rPr>
+          <w:rFonts w:ascii="Arial" w:hAnsi="Arial" w:cs="Arial"/>
+          <w:b/>
+          <w:bCs/>
+        </w:rPr>
+        <w:t xml:space="preserve">Figura 2.1: </w:t>
+      </w:r>
+      <w:r>
+        <w:rPr>
+          <w:rFonts w:ascii="Arial" w:hAnsi="Arial" w:cs="Arial"/>
+        </w:rPr>
+        <w:t xml:space="preserve">Funcionamiento de la Máquina Virtual </w:t>
+      </w:r>
+      <w:proofErr w:type="spellStart"/>
+      <w:r>
+        <w:rPr>
+          <w:rFonts w:ascii="Arial" w:hAnsi="Arial" w:cs="Arial"/>
+        </w:rPr>
+        <w:t>Dalvik</w:t>
+      </w:r>
+      <w:proofErr w:type="spellEnd"/>
+    </w:p>
+    <w:p>
+      <w:pPr>
+        <w:spacing w:after="0" w:line="360" w:lineRule="auto"/>
+        <w:contextualSpacing/>
+        <w:jc w:val="center"/>
+        <w:rPr>
+          <w:rFonts w:ascii="Arial" w:hAnsi="Arial" w:cs="Arial"/>
+          <w:b/>
+          <w:sz w:val="24"/>
+          <w:szCs w:val="24"/>
+        </w:rPr>
+      </w:pPr>
+      <w:r>
+        <w:rPr>
+          <w:rFonts w:ascii="Arial" w:hAnsi="Arial" w:cs="Arial"/>
+          <w:b/>
+          <w:bCs/>
+          <w:sz w:val="24"/>
+          <w:szCs w:val="24"/>
+        </w:rPr>
+        <w:t xml:space="preserve">Fuente: </w:t>
+      </w:r>
+      <w:r>
+        <w:rPr>
+          <w:rFonts w:ascii="Arial" w:hAnsi="Arial" w:cs="Arial"/>
+          <w:sz w:val="24"/>
+          <w:szCs w:val="24"/>
+        </w:rPr>
+        <w:t>[</w:t>
+      </w:r>
+      <w:r>
+        <w:rPr>
+          <w:rFonts w:ascii="Arial" w:hAnsi="Arial" w:cs="Arial"/>
+          <w:b/>
+          <w:bCs/>
+          <w:sz w:val="24"/>
+          <w:szCs w:val="24"/>
+        </w:rPr>
+        <w:t>WEB 10</w:t>
+      </w:r>
+      <w:r>
+        <w:rPr>
+          <w:rFonts w:ascii="Arial" w:hAnsi="Arial" w:cs="Arial"/>
+          <w:sz w:val="24"/>
+          <w:szCs w:val="24"/>
+        </w:rPr>
+        <w:t>]</w:t>
+      </w:r>
+    </w:p>
+    <w:p>
+      <w:pPr>
+        <w:spacing w:after="0" w:line="360" w:lineRule="auto"/>
+        <w:contextualSpacing/>
+        <w:rPr>
+          <w:rFonts w:ascii="Arial" w:hAnsi="Arial" w:cs="Arial"/>
+          <w:b/>
+          <w:sz w:val="24"/>
+          <w:szCs w:val="24"/>
+        </w:rPr>
+      </w:pPr>
+    </w:p>
+    <w:p>
+      <w:pPr>
+        <w:spacing w:after="0" w:line="360" w:lineRule="auto"/>
+        <w:contextualSpacing/>
         <w:rPr>
           <w:rFonts w:ascii="Arial" w:hAnsi="Arial" w:cs="Arial"/>
           <w:b/>
@@ -25,6 +732,63 @@
     <w:p>
       <w:pPr>
         <w:spacing w:after="0" w:line="360" w:lineRule="auto"/>
+        <w:contextualSpacing/>
+        <w:jc w:val="both"/>
+        <w:rPr>
+          <w:rFonts w:ascii="Arial" w:hAnsi="Arial" w:cs="Arial"/>
+          <w:sz w:val="24"/>
+          <w:szCs w:val="24"/>
+        </w:rPr>
+      </w:pPr>
+      <w:r>
+        <w:rPr>
+          <w:rFonts w:ascii="Arial" w:hAnsi="Arial" w:cs="Arial"/>
+          <w:sz w:val="24"/>
+          <w:szCs w:val="24"/>
+        </w:rPr>
+        <w:t xml:space="preserve">Android es el nombre esencial para un sistema operativo enfocado al uso del mismo en dispositivos móviles, tomando en cuenta que al inicio se lo creo para ser usado solamente en teléfonos celulares. En la actualidad se puede encontrar a Android en todo tipo de dispositivos como </w:t>
+      </w:r>
+      <w:proofErr w:type="spellStart"/>
+      <w:r>
+        <w:rPr>
+          <w:rFonts w:ascii="Arial" w:hAnsi="Arial" w:cs="Arial"/>
+          <w:sz w:val="24"/>
+          <w:szCs w:val="24"/>
+        </w:rPr>
+        <w:t>tablets</w:t>
+      </w:r>
+      <w:proofErr w:type="spellEnd"/>
+      <w:r>
+        <w:rPr>
+          <w:rFonts w:ascii="Arial" w:hAnsi="Arial" w:cs="Arial"/>
+          <w:sz w:val="24"/>
+          <w:szCs w:val="24"/>
+        </w:rPr>
+        <w:t xml:space="preserve">, Smartphone, </w:t>
+      </w:r>
+      <w:proofErr w:type="spellStart"/>
+      <w:r>
+        <w:rPr>
+          <w:rFonts w:ascii="Arial" w:hAnsi="Arial" w:cs="Arial"/>
+          <w:sz w:val="24"/>
+          <w:szCs w:val="24"/>
+        </w:rPr>
+        <w:t>netbooks</w:t>
+      </w:r>
+      <w:proofErr w:type="spellEnd"/>
+      <w:r>
+        <w:rPr>
+          <w:rFonts w:ascii="Arial" w:hAnsi="Arial" w:cs="Arial"/>
+          <w:sz w:val="24"/>
+          <w:szCs w:val="24"/>
+        </w:rPr>
+        <w:t>, entre otros.</w:t>
+      </w:r>
+    </w:p>
+    <w:p>
+      <w:pPr>
+        <w:spacing w:after="0" w:line="360" w:lineRule="auto"/>
+        <w:contextualSpacing/>
         <w:jc w:val="both"/>
         <w:rPr>
           <w:rFonts w:ascii="Arial" w:hAnsi="Arial" w:cs="Arial"/>
@@ -52,18 +816,20 @@
     <w:p>
       <w:pPr>
         <w:spacing w:after="0" w:line="360" w:lineRule="auto"/>
-        <w:jc w:val="both"/>
-        <w:rPr>
-          <w:rFonts w:ascii="Arial" w:hAnsi="Arial" w:cs="Arial"/>
-          <w:b/>
-          <w:sz w:val="24"/>
-          <w:szCs w:val="24"/>
-        </w:rPr>
-      </w:pPr>
-    </w:p>
-    <w:p>
-      <w:pPr>
-        <w:spacing w:after="0" w:line="360" w:lineRule="auto"/>
+        <w:contextualSpacing/>
+        <w:jc w:val="both"/>
+        <w:rPr>
+          <w:rFonts w:ascii="Arial" w:hAnsi="Arial" w:cs="Arial"/>
+          <w:b/>
+          <w:sz w:val="24"/>
+          <w:szCs w:val="24"/>
+        </w:rPr>
+      </w:pPr>
+    </w:p>
+    <w:p>
+      <w:pPr>
+        <w:spacing w:after="0" w:line="360" w:lineRule="auto"/>
+        <w:contextualSpacing/>
         <w:jc w:val="center"/>
         <w:rPr>
           <w:rFonts w:ascii="Arial" w:hAnsi="Arial" w:cs="Arial"/>
@@ -85,6 +851,27 @@
     <w:p>
       <w:pPr>
         <w:spacing w:after="0" w:line="360" w:lineRule="auto"/>
+        <w:contextualSpacing/>
+        <w:jc w:val="both"/>
+        <w:rPr>
+          <w:rFonts w:ascii="Arial" w:hAnsi="Arial" w:cs="Arial"/>
+          <w:sz w:val="24"/>
+          <w:szCs w:val="24"/>
+        </w:rPr>
+      </w:pPr>
+      <w:r>
+        <w:rPr>
+          <w:rFonts w:ascii="Arial" w:hAnsi="Arial" w:cs="Arial"/>
+          <w:sz w:val="24"/>
+          <w:szCs w:val="24"/>
+        </w:rPr>
+        <w:t>La arquitectura del sistema operativo Android está formada por capas de software donde cada una puede utilizar los servicios de la capa inferior. Comenzando por la capa inferior se encuentra el conjunto de drivers basados en Linux, esta parte no es pública. Un nivel más arriba se encuentra un conjunto de librerías que no son accesibles directamente sino a través del nivel superior llamado Framework de aplicaciones y junto a la capa de aplicaciones son totalmente públicas, por lo tanto los usuarios pueden acceder libremente.</w:t>
+      </w:r>
+    </w:p>
+    <w:p>
+      <w:pPr>
+        <w:spacing w:after="0" w:line="360" w:lineRule="auto"/>
+        <w:contextualSpacing/>
         <w:jc w:val="center"/>
         <w:rPr>
           <w:rFonts w:ascii="Arial" w:hAnsi="Arial" w:cs="Arial"/>
@@ -98,6 +885,7 @@
           <w:noProof/>
           <w:lang w:eastAsia="es-EC"/>
         </w:rPr>
+        <w:lastRenderedPageBreak/>
         <w:drawing>
           <wp:anchor distT="0" distB="0" distL="114300" distR="114300" simplePos="0" relativeHeight="251657216" behindDoc="0" locked="0" layoutInCell="1" allowOverlap="1" wp14:anchorId="2A251A11" wp14:editId="6C65C25C">
             <wp:simplePos x="0" y="0"/>
@@ -124,7 +912,7 @@
                     </pic:cNvPicPr>
                   </pic:nvPicPr>
                   <pic:blipFill>
-                    <a:blip r:embed="rId5">
+                    <a:blip r:embed="rId6">
                       <a:extLst>
                         <a:ext uri="{28A0092B-C50C-407E-A947-70E740481C1C}">
                           <a14:useLocalDpi xmlns:a14="http://schemas.microsoft.com/office/drawing/2010/main" val="0"/>
@@ -165,6 +953,7 @@
     <w:p>
       <w:pPr>
         <w:spacing w:after="0" w:line="360" w:lineRule="auto"/>
+        <w:contextualSpacing/>
         <w:jc w:val="center"/>
         <w:rPr>
           <w:rFonts w:ascii="Arial" w:hAnsi="Arial" w:cs="Arial"/>
@@ -173,6 +962,29 @@
           <w:szCs w:val="24"/>
         </w:rPr>
       </w:pPr>
+    </w:p>
+    <w:p>
+      <w:pPr>
+        <w:spacing w:after="0" w:line="360" w:lineRule="auto"/>
+        <w:contextualSpacing/>
+        <w:jc w:val="center"/>
+        <w:rPr>
+          <w:rFonts w:ascii="Arial" w:hAnsi="Arial" w:cs="Arial"/>
+          <w:b/>
+          <w:sz w:val="24"/>
+          <w:szCs w:val="24"/>
+        </w:rPr>
+      </w:pPr>
+      <w:r>
+        <w:rPr>
+          <w:b/>
+          <w:bCs/>
+        </w:rPr>
+        <w:t xml:space="preserve">Figura 2.6: </w:t>
+      </w:r>
+      <w:r>
+        <w:t>Arquitectura del Sistema Operativo Android</w:t>
+      </w:r>
     </w:p>
     <w:p>
       <w:pPr>
@@ -181,7 +993,8 @@
           <w:numId w:val="1"/>
         </w:numPr>
         <w:shd w:val="clear" w:color="auto" w:fill="FFFFFF"/>
-        <w:spacing w:before="100" w:beforeAutospacing="1" w:after="100" w:afterAutospacing="1" w:line="405" w:lineRule="atLeast"/>
+        <w:spacing w:after="0" w:line="360" w:lineRule="auto"/>
+        <w:contextualSpacing/>
         <w:rPr>
           <w:rFonts w:ascii="Arial" w:eastAsia="Times New Roman" w:hAnsi="Arial" w:cs="Arial"/>
           <w:sz w:val="24"/>
@@ -217,7 +1030,8 @@
           <w:numId w:val="1"/>
         </w:numPr>
         <w:shd w:val="clear" w:color="auto" w:fill="FFFFFF"/>
-        <w:spacing w:before="100" w:beforeAutospacing="1" w:after="100" w:afterAutospacing="1" w:line="405" w:lineRule="atLeast"/>
+        <w:spacing w:after="0" w:line="360" w:lineRule="auto"/>
+        <w:contextualSpacing/>
         <w:rPr>
           <w:rFonts w:ascii="Arial" w:eastAsia="Times New Roman" w:hAnsi="Arial" w:cs="Arial"/>
           <w:sz w:val="24"/>
@@ -242,7 +1056,8 @@
           <w:numId w:val="1"/>
         </w:numPr>
         <w:shd w:val="clear" w:color="auto" w:fill="FFFFFF"/>
-        <w:spacing w:before="100" w:beforeAutospacing="1" w:after="100" w:afterAutospacing="1" w:line="405" w:lineRule="atLeast"/>
+        <w:spacing w:after="0" w:line="360" w:lineRule="auto"/>
+        <w:contextualSpacing/>
         <w:rPr>
           <w:rFonts w:ascii="Arial" w:eastAsia="Times New Roman" w:hAnsi="Arial" w:cs="Arial"/>
           <w:sz w:val="24"/>
@@ -278,53 +1093,202 @@
           <w:numId w:val="1"/>
         </w:numPr>
         <w:shd w:val="clear" w:color="auto" w:fill="FFFFFF"/>
-        <w:spacing w:before="100" w:beforeAutospacing="1" w:after="100" w:afterAutospacing="1" w:line="405" w:lineRule="atLeast"/>
-        <w:rPr>
-          <w:rFonts w:ascii="Arial" w:eastAsia="Times New Roman" w:hAnsi="Arial" w:cs="Arial"/>
-          <w:sz w:val="24"/>
-          <w:szCs w:val="24"/>
-          <w:lang w:eastAsia="es-EC"/>
-        </w:rPr>
-      </w:pPr>
-      <w:r>
-        <w:rPr>
-          <w:rFonts w:ascii="Arial" w:eastAsia="Times New Roman" w:hAnsi="Arial" w:cs="Arial"/>
+        <w:spacing w:after="0" w:line="360" w:lineRule="auto"/>
+        <w:contextualSpacing/>
+        <w:rPr>
+          <w:rFonts w:ascii="Arial" w:eastAsia="Times New Roman" w:hAnsi="Arial" w:cs="Arial"/>
+          <w:sz w:val="24"/>
+          <w:szCs w:val="24"/>
+          <w:lang w:eastAsia="es-EC"/>
+        </w:rPr>
+      </w:pPr>
+      <w:r>
+        <w:rPr>
+          <w:rFonts w:ascii="Arial" w:eastAsia="Times New Roman" w:hAnsi="Arial" w:cs="Arial"/>
+          <w:sz w:val="24"/>
+          <w:szCs w:val="24"/>
+          <w:lang w:eastAsia="es-EC"/>
+        </w:rPr>
+        <w:t>Por defecto, </w:t>
+      </w:r>
+      <w:r>
+        <w:rPr>
+          <w:rFonts w:ascii="Arial" w:eastAsia="Times New Roman" w:hAnsi="Arial" w:cs="Arial"/>
+          <w:b/>
+          <w:bCs/>
+          <w:sz w:val="24"/>
+          <w:szCs w:val="24"/>
+          <w:lang w:eastAsia="es-EC"/>
+        </w:rPr>
+        <w:t>cada aplicación corre en su propio proceso Linux</w:t>
+      </w:r>
+      <w:r>
+        <w:rPr>
+          <w:rFonts w:ascii="Arial" w:eastAsia="Times New Roman" w:hAnsi="Arial" w:cs="Arial"/>
+          <w:sz w:val="24"/>
+          <w:szCs w:val="24"/>
+          <w:lang w:eastAsia="es-EC"/>
+        </w:rPr>
+        <w:t>, el cual se gestiona a nivel de Sistema Operativo</w:t>
+      </w:r>
+    </w:p>
+    <w:p>
+      <w:pPr>
+        <w:shd w:val="clear" w:color="auto" w:fill="FFFFFF"/>
+        <w:spacing w:after="0" w:line="360" w:lineRule="auto"/>
+        <w:contextualSpacing/>
+        <w:jc w:val="both"/>
+        <w:rPr>
+          <w:rFonts w:ascii="Arial" w:eastAsia="Times New Roman" w:hAnsi="Arial" w:cs="Arial"/>
+          <w:b/>
+          <w:bCs/>
+          <w:sz w:val="24"/>
+          <w:szCs w:val="24"/>
+          <w:lang w:eastAsia="es-EC"/>
+        </w:rPr>
+      </w:pPr>
+    </w:p>
+    <w:p>
+      <w:pPr>
+        <w:shd w:val="clear" w:color="auto" w:fill="FFFFFF"/>
+        <w:spacing w:after="0" w:line="360" w:lineRule="auto"/>
+        <w:contextualSpacing/>
+        <w:jc w:val="both"/>
+        <w:rPr>
+          <w:rFonts w:ascii="Arial" w:eastAsia="Times New Roman" w:hAnsi="Arial" w:cs="Arial"/>
+          <w:b/>
+          <w:bCs/>
+          <w:sz w:val="24"/>
+          <w:szCs w:val="24"/>
+          <w:lang w:eastAsia="es-EC"/>
+        </w:rPr>
+      </w:pPr>
+    </w:p>
+    <w:p>
+      <w:pPr>
+        <w:shd w:val="clear" w:color="auto" w:fill="FFFFFF"/>
+        <w:spacing w:after="0" w:line="360" w:lineRule="auto"/>
+        <w:contextualSpacing/>
+        <w:jc w:val="both"/>
+        <w:rPr>
+          <w:rFonts w:ascii="Arial" w:eastAsia="Times New Roman" w:hAnsi="Arial" w:cs="Arial"/>
+          <w:b/>
+          <w:bCs/>
+          <w:sz w:val="24"/>
+          <w:szCs w:val="24"/>
+          <w:lang w:eastAsia="es-EC"/>
+        </w:rPr>
+      </w:pPr>
+    </w:p>
+    <w:p>
+      <w:pPr>
+        <w:shd w:val="clear" w:color="auto" w:fill="FFFFFF"/>
+        <w:spacing w:after="0" w:line="360" w:lineRule="auto"/>
+        <w:contextualSpacing/>
+        <w:jc w:val="both"/>
+        <w:rPr>
+          <w:rFonts w:ascii="Arial" w:eastAsia="Times New Roman" w:hAnsi="Arial" w:cs="Arial"/>
+          <w:b/>
+          <w:bCs/>
+          <w:sz w:val="24"/>
+          <w:szCs w:val="24"/>
+          <w:lang w:eastAsia="es-EC"/>
+        </w:rPr>
+      </w:pPr>
+    </w:p>
+    <w:p>
+      <w:pPr>
+        <w:shd w:val="clear" w:color="auto" w:fill="FFFFFF"/>
+        <w:spacing w:after="0" w:line="360" w:lineRule="auto"/>
+        <w:contextualSpacing/>
+        <w:jc w:val="both"/>
+        <w:rPr>
+          <w:rFonts w:ascii="Arial" w:eastAsia="Times New Roman" w:hAnsi="Arial" w:cs="Arial"/>
+          <w:b/>
+          <w:bCs/>
+          <w:sz w:val="24"/>
+          <w:szCs w:val="24"/>
+          <w:lang w:eastAsia="es-EC"/>
+        </w:rPr>
+      </w:pPr>
+    </w:p>
+    <w:p>
+      <w:pPr>
+        <w:shd w:val="clear" w:color="auto" w:fill="FFFFFF"/>
+        <w:spacing w:after="0" w:line="360" w:lineRule="auto"/>
+        <w:contextualSpacing/>
+        <w:jc w:val="both"/>
+        <w:rPr>
+          <w:rFonts w:ascii="Arial" w:eastAsia="Times New Roman" w:hAnsi="Arial" w:cs="Arial"/>
+          <w:b/>
+          <w:bCs/>
+          <w:sz w:val="24"/>
+          <w:szCs w:val="24"/>
+          <w:lang w:eastAsia="es-EC"/>
+        </w:rPr>
+      </w:pPr>
+    </w:p>
+    <w:p>
+      <w:pPr>
+        <w:shd w:val="clear" w:color="auto" w:fill="FFFFFF"/>
+        <w:spacing w:after="0" w:line="360" w:lineRule="auto"/>
+        <w:contextualSpacing/>
+        <w:jc w:val="both"/>
+        <w:rPr>
+          <w:rFonts w:ascii="Arial" w:eastAsia="Times New Roman" w:hAnsi="Arial" w:cs="Arial"/>
+          <w:b/>
+          <w:bCs/>
+          <w:sz w:val="24"/>
+          <w:szCs w:val="24"/>
+          <w:lang w:eastAsia="es-EC"/>
+        </w:rPr>
+      </w:pPr>
+      <w:r>
+        <w:rPr>
+          <w:rFonts w:ascii="Arial" w:eastAsia="Times New Roman" w:hAnsi="Arial" w:cs="Arial"/>
+          <w:b/>
+          <w:bCs/>
           <w:sz w:val="24"/>
           <w:szCs w:val="24"/>
           <w:lang w:eastAsia="es-EC"/>
         </w:rPr>
         <w:lastRenderedPageBreak/>
-        <w:t>Por defecto, </w:t>
-      </w:r>
-      <w:r>
-        <w:rPr>
-          <w:rFonts w:ascii="Arial" w:eastAsia="Times New Roman" w:hAnsi="Arial" w:cs="Arial"/>
-          <w:b/>
+        <w:t>Aplicaciones</w:t>
+      </w:r>
+    </w:p>
+    <w:p>
+      <w:pPr>
+        <w:shd w:val="clear" w:color="auto" w:fill="FFFFFF"/>
+        <w:spacing w:after="0" w:line="360" w:lineRule="auto"/>
+        <w:contextualSpacing/>
+        <w:jc w:val="both"/>
+        <w:rPr>
+          <w:rFonts w:ascii="Arial" w:eastAsia="Times New Roman" w:hAnsi="Arial" w:cs="Arial"/>
           <w:bCs/>
           <w:sz w:val="24"/>
           <w:szCs w:val="24"/>
           <w:lang w:eastAsia="es-EC"/>
         </w:rPr>
-        <w:t>cada aplicación corre en su propio proceso Linux</w:t>
-      </w:r>
-      <w:r>
-        <w:rPr>
-          <w:rFonts w:ascii="Arial" w:eastAsia="Times New Roman" w:hAnsi="Arial" w:cs="Arial"/>
-          <w:sz w:val="24"/>
-          <w:szCs w:val="24"/>
-          <w:lang w:eastAsia="es-EC"/>
-        </w:rPr>
-        <w:t>, el cual se gestiona a nivel de Sistema Operativo</w:t>
+      </w:pPr>
+      <w:r>
+        <w:rPr>
+          <w:rFonts w:ascii="Arial" w:eastAsia="Times New Roman" w:hAnsi="Arial" w:cs="Arial"/>
+          <w:bCs/>
+          <w:sz w:val="24"/>
+          <w:szCs w:val="24"/>
+          <w:lang w:eastAsia="es-EC"/>
+        </w:rPr>
+        <w:t>En la capa de aplicaciones es el lugar donde se incluyen todas las aplicaciones del dispositivo. Las aplicaciones básicas incluyen un cliente de email, programa de SMS, calendario, mapas, navegador, contactos, entre otros, las aplicaciones generalmente se encuentran escritas en lenguaje Java.</w:t>
       </w:r>
     </w:p>
     <w:p>
       <w:pPr>
         <w:shd w:val="clear" w:color="auto" w:fill="FFFFFF"/>
         <w:spacing w:after="0" w:line="360" w:lineRule="auto"/>
-        <w:jc w:val="both"/>
-        <w:rPr>
-          <w:rFonts w:ascii="Arial" w:eastAsia="Times New Roman" w:hAnsi="Arial" w:cs="Arial"/>
-          <w:b/>
+        <w:contextualSpacing/>
+        <w:jc w:val="both"/>
+        <w:rPr>
+          <w:rFonts w:ascii="Arial" w:eastAsia="Times New Roman" w:hAnsi="Arial" w:cs="Arial"/>
           <w:bCs/>
           <w:sz w:val="24"/>
           <w:szCs w:val="24"/>
@@ -336,15 +1300,8 @@
       <w:pPr>
         <w:shd w:val="clear" w:color="auto" w:fill="FFFFFF"/>
         <w:spacing w:after="0" w:line="360" w:lineRule="auto"/>
-        <w:jc w:val="both"/>
-        <w:rPr>
-          <w:rFonts w:ascii="Arial" w:eastAsia="Times New Roman" w:hAnsi="Arial" w:cs="Arial"/>
-          <w:sz w:val="24"/>
-          <w:szCs w:val="24"/>
-          <w:lang w:eastAsia="es-EC"/>
-        </w:rPr>
-      </w:pPr>
-      <w:r>
+        <w:contextualSpacing/>
+        <w:jc w:val="both"/>
         <w:rPr>
           <w:rFonts w:ascii="Arial" w:eastAsia="Times New Roman" w:hAnsi="Arial" w:cs="Arial"/>
           <w:b/>
@@ -353,77 +1310,86 @@
           <w:szCs w:val="24"/>
           <w:lang w:eastAsia="es-EC"/>
         </w:rPr>
-        <w:t>El kernel Linux</w:t>
+      </w:pPr>
+      <w:r>
+        <w:rPr>
+          <w:rFonts w:ascii="Arial" w:eastAsia="Times New Roman" w:hAnsi="Arial" w:cs="Arial"/>
+          <w:b/>
+          <w:bCs/>
+          <w:sz w:val="24"/>
+          <w:szCs w:val="24"/>
+          <w:lang w:eastAsia="es-EC"/>
+        </w:rPr>
+        <w:t>Framework de Aplicaciones</w:t>
       </w:r>
     </w:p>
     <w:p>
       <w:pPr>
         <w:shd w:val="clear" w:color="auto" w:fill="FFFFFF"/>
-        <w:spacing w:before="100" w:beforeAutospacing="1" w:after="100" w:afterAutospacing="1" w:line="360" w:lineRule="auto"/>
-        <w:jc w:val="both"/>
-        <w:rPr>
-          <w:rFonts w:ascii="Arial" w:eastAsia="Times New Roman" w:hAnsi="Arial" w:cs="Arial"/>
-          <w:sz w:val="24"/>
-          <w:szCs w:val="24"/>
-          <w:lang w:eastAsia="es-EC"/>
-        </w:rPr>
-      </w:pPr>
-      <w:r>
-        <w:rPr>
-          <w:rFonts w:ascii="Arial" w:eastAsia="Times New Roman" w:hAnsi="Arial" w:cs="Arial"/>
-          <w:sz w:val="24"/>
-          <w:szCs w:val="24"/>
-          <w:lang w:eastAsia="es-EC"/>
-        </w:rPr>
-        <w:t>Android está construido sobre el kernel de Linux. Linux provee la capa de abstracción de hardware para Android permitiendo que este sea transferido / portado a una gran variedad de plataformas en el futuro.</w:t>
+        <w:spacing w:after="0" w:line="360" w:lineRule="auto"/>
+        <w:contextualSpacing/>
+        <w:jc w:val="both"/>
+        <w:rPr>
+          <w:rFonts w:ascii="Arial" w:eastAsia="Times New Roman" w:hAnsi="Arial" w:cs="Arial"/>
+          <w:bCs/>
+          <w:sz w:val="24"/>
+          <w:szCs w:val="24"/>
+          <w:lang w:eastAsia="es-EC"/>
+        </w:rPr>
+      </w:pPr>
+      <w:r>
+        <w:rPr>
+          <w:rFonts w:ascii="Arial" w:eastAsia="Times New Roman" w:hAnsi="Arial" w:cs="Arial"/>
+          <w:bCs/>
+          <w:sz w:val="24"/>
+          <w:szCs w:val="24"/>
+          <w:lang w:eastAsia="es-EC"/>
+        </w:rPr>
+        <w:t xml:space="preserve">Esta capa se encuentra formada por las clases y servicios que utilizan las aplicaciones para realizar trabajo. La mayor parte de los componentes de esta capa son librerías Java que acceden a los recursos de las capas anteriores a través de la máquina virtual </w:t>
+      </w:r>
+      <w:proofErr w:type="spellStart"/>
+      <w:r>
+        <w:rPr>
+          <w:rFonts w:ascii="Arial" w:eastAsia="Times New Roman" w:hAnsi="Arial" w:cs="Arial"/>
+          <w:bCs/>
+          <w:sz w:val="24"/>
+          <w:szCs w:val="24"/>
+          <w:lang w:eastAsia="es-EC"/>
+        </w:rPr>
+        <w:t>Dalvik</w:t>
+      </w:r>
+      <w:proofErr w:type="spellEnd"/>
+      <w:r>
+        <w:rPr>
+          <w:rFonts w:ascii="Arial" w:eastAsia="Times New Roman" w:hAnsi="Arial" w:cs="Arial"/>
+          <w:bCs/>
+          <w:sz w:val="24"/>
+          <w:szCs w:val="24"/>
+          <w:lang w:eastAsia="es-EC"/>
+        </w:rPr>
+        <w:t>.</w:t>
       </w:r>
     </w:p>
     <w:p>
       <w:pPr>
         <w:shd w:val="clear" w:color="auto" w:fill="FFFFFF"/>
-        <w:spacing w:before="100" w:beforeAutospacing="1" w:after="100" w:afterAutospacing="1" w:line="360" w:lineRule="auto"/>
-        <w:jc w:val="both"/>
-        <w:rPr>
-          <w:rFonts w:ascii="Arial" w:eastAsia="Times New Roman" w:hAnsi="Arial" w:cs="Arial"/>
-          <w:sz w:val="24"/>
-          <w:szCs w:val="24"/>
-          <w:lang w:eastAsia="es-EC"/>
-        </w:rPr>
-      </w:pPr>
-      <w:r>
-        <w:rPr>
-          <w:rFonts w:ascii="Arial" w:eastAsia="Times New Roman" w:hAnsi="Arial" w:cs="Arial"/>
-          <w:sz w:val="24"/>
-          <w:szCs w:val="24"/>
-          <w:lang w:eastAsia="es-EC"/>
-        </w:rPr>
-        <w:t>Internamente, Android utiliza Linux para su </w:t>
-      </w:r>
-      <w:r>
-        <w:rPr>
-          <w:rFonts w:ascii="Arial" w:eastAsia="Times New Roman" w:hAnsi="Arial" w:cs="Arial"/>
-          <w:b/>
+        <w:spacing w:after="0" w:line="360" w:lineRule="auto"/>
+        <w:contextualSpacing/>
+        <w:jc w:val="both"/>
+        <w:rPr>
+          <w:rFonts w:ascii="Arial" w:eastAsia="Times New Roman" w:hAnsi="Arial" w:cs="Arial"/>
           <w:bCs/>
           <w:sz w:val="24"/>
           <w:szCs w:val="24"/>
           <w:lang w:eastAsia="es-EC"/>
         </w:rPr>
-        <w:t>manejo de memoria, control de procesos, trabajo con redes y otros servicios relativos al sistema operativo</w:t>
-      </w:r>
-      <w:r>
-        <w:rPr>
-          <w:rFonts w:ascii="Arial" w:eastAsia="Times New Roman" w:hAnsi="Arial" w:cs="Arial"/>
-          <w:sz w:val="24"/>
-          <w:szCs w:val="24"/>
-          <w:lang w:eastAsia="es-EC"/>
-        </w:rPr>
-        <w:t>. El usuario de un teléfono Android jamás verá Linux en su dispositivo y los programas que desarrolles nunca podrán utilizar sus comandos directamente. Como desarrollador tú debes saber que ahí está.</w:t>
-      </w:r>
+      </w:pPr>
     </w:p>
     <w:p>
       <w:pPr>
         <w:shd w:val="clear" w:color="auto" w:fill="FFFFFF"/>
         <w:spacing w:after="0" w:line="360" w:lineRule="auto"/>
+        <w:contextualSpacing/>
         <w:jc w:val="both"/>
         <w:rPr>
           <w:rFonts w:ascii="Arial" w:eastAsia="Times New Roman" w:hAnsi="Arial" w:cs="Arial"/>
@@ -448,6 +1414,7 @@
       <w:pPr>
         <w:shd w:val="clear" w:color="auto" w:fill="FFFFFF"/>
         <w:spacing w:after="0" w:line="360" w:lineRule="auto"/>
+        <w:contextualSpacing/>
         <w:jc w:val="both"/>
         <w:rPr>
           <w:rFonts w:ascii="Arial" w:eastAsia="Times New Roman" w:hAnsi="Arial" w:cs="Arial"/>
@@ -469,7 +1436,8 @@
     <w:p>
       <w:pPr>
         <w:shd w:val="clear" w:color="auto" w:fill="FFFFFF"/>
-        <w:spacing w:before="100" w:beforeAutospacing="1" w:after="100" w:afterAutospacing="1" w:line="360" w:lineRule="auto"/>
+        <w:spacing w:after="0" w:line="360" w:lineRule="auto"/>
+        <w:contextualSpacing/>
         <w:jc w:val="both"/>
         <w:rPr>
           <w:rFonts w:ascii="Arial" w:eastAsia="Times New Roman" w:hAnsi="Arial" w:cs="Arial"/>
@@ -495,7 +1463,8 @@
           <w:numId w:val="2"/>
         </w:numPr>
         <w:shd w:val="clear" w:color="auto" w:fill="FFFFFF"/>
-        <w:spacing w:before="100" w:beforeAutospacing="1" w:after="100" w:afterAutospacing="1" w:line="360" w:lineRule="auto"/>
+        <w:spacing w:after="0" w:line="360" w:lineRule="auto"/>
+        <w:contextualSpacing/>
         <w:jc w:val="both"/>
         <w:rPr>
           <w:rFonts w:ascii="Arial" w:eastAsia="Times New Roman" w:hAnsi="Arial" w:cs="Arial"/>
@@ -564,7 +1533,8 @@
           <w:numId w:val="2"/>
         </w:numPr>
         <w:shd w:val="clear" w:color="auto" w:fill="FFFFFF"/>
-        <w:spacing w:before="100" w:beforeAutospacing="1" w:after="100" w:afterAutospacing="1" w:line="360" w:lineRule="auto"/>
+        <w:spacing w:after="0" w:line="360" w:lineRule="auto"/>
+        <w:contextualSpacing/>
         <w:jc w:val="both"/>
         <w:rPr>
           <w:rFonts w:ascii="Arial" w:eastAsia="Times New Roman" w:hAnsi="Arial" w:cs="Arial"/>
@@ -602,7 +1572,8 @@
           <w:numId w:val="2"/>
         </w:numPr>
         <w:shd w:val="clear" w:color="auto" w:fill="FFFFFF"/>
-        <w:spacing w:before="100" w:beforeAutospacing="1" w:after="100" w:afterAutospacing="1" w:line="360" w:lineRule="auto"/>
+        <w:spacing w:after="0" w:line="360" w:lineRule="auto"/>
+        <w:contextualSpacing/>
         <w:jc w:val="both"/>
         <w:rPr>
           <w:rFonts w:ascii="Arial" w:eastAsia="Times New Roman" w:hAnsi="Arial" w:cs="Arial"/>
@@ -683,7 +1654,8 @@
           <w:numId w:val="2"/>
         </w:numPr>
         <w:shd w:val="clear" w:color="auto" w:fill="FFFFFF"/>
-        <w:spacing w:before="100" w:beforeAutospacing="1" w:after="100" w:afterAutospacing="1" w:line="360" w:lineRule="auto"/>
+        <w:spacing w:after="0" w:line="360" w:lineRule="auto"/>
+        <w:contextualSpacing/>
         <w:jc w:val="both"/>
         <w:rPr>
           <w:rFonts w:ascii="Arial" w:eastAsia="Times New Roman" w:hAnsi="Arial" w:cs="Arial"/>
@@ -724,30 +1696,12 @@
       </w:r>
       <w:proofErr w:type="spellStart"/>
       <w:r>
-        <w:rPr>
-          <w:rFonts w:ascii="Arial" w:eastAsia="Times New Roman" w:hAnsi="Arial" w:cs="Arial"/>
-          <w:sz w:val="24"/>
-          <w:szCs w:val="24"/>
-          <w:lang w:eastAsia="es-EC"/>
-        </w:rPr>
         <w:fldChar w:fldCharType="begin"/>
       </w:r>
       <w:r>
-        <w:rPr>
-          <w:rFonts w:ascii="Arial" w:eastAsia="Times New Roman" w:hAnsi="Arial" w:cs="Arial"/>
-          <w:sz w:val="24"/>
-          <w:szCs w:val="24"/>
-          <w:lang w:eastAsia="es-EC"/>
-        </w:rPr>
         <w:instrText xml:space="preserve"> HYPERLINK "http://www.sqlite.org/" </w:instrText>
       </w:r>
       <w:r>
-        <w:rPr>
-          <w:rFonts w:ascii="Arial" w:eastAsia="Times New Roman" w:hAnsi="Arial" w:cs="Arial"/>
-          <w:sz w:val="24"/>
-          <w:szCs w:val="24"/>
-          <w:lang w:eastAsia="es-EC"/>
-        </w:rPr>
         <w:fldChar w:fldCharType="separate"/>
       </w:r>
       <w:r>
@@ -765,6 +1719,8 @@
       <w:r>
         <w:rPr>
           <w:rFonts w:ascii="Arial" w:eastAsia="Times New Roman" w:hAnsi="Arial" w:cs="Arial"/>
+          <w:b/>
+          <w:bCs/>
           <w:sz w:val="24"/>
           <w:szCs w:val="24"/>
           <w:lang w:eastAsia="es-EC"/>
@@ -797,13 +1753,14 @@
           <w:numId w:val="2"/>
         </w:numPr>
         <w:shd w:val="clear" w:color="auto" w:fill="FFFFFF"/>
-        <w:spacing w:before="100" w:beforeAutospacing="1" w:after="100" w:afterAutospacing="1" w:line="360" w:lineRule="auto"/>
-        <w:jc w:val="both"/>
-        <w:rPr>
-          <w:rFonts w:ascii="Arial" w:eastAsia="Times New Roman" w:hAnsi="Arial" w:cs="Arial"/>
-          <w:sz w:val="24"/>
-          <w:szCs w:val="24"/>
-          <w:lang w:eastAsia="es-EC"/>
+        <w:spacing w:after="0" w:line="360" w:lineRule="auto"/>
+        <w:contextualSpacing/>
+        <w:jc w:val="both"/>
+        <w:rPr>
+          <w:rFonts w:ascii="Arial" w:hAnsi="Arial" w:cs="Arial"/>
+          <w:b/>
+          <w:sz w:val="24"/>
+          <w:szCs w:val="24"/>
         </w:rPr>
       </w:pPr>
       <w:r>
@@ -851,8 +1808,210 @@
     </w:p>
     <w:p>
       <w:pPr>
+        <w:spacing w:after="0" w:line="360" w:lineRule="auto"/>
+        <w:contextualSpacing/>
+        <w:jc w:val="center"/>
+        <w:rPr>
+          <w:rFonts w:ascii="Arial" w:hAnsi="Arial" w:cs="Arial"/>
+          <w:b/>
+          <w:sz w:val="24"/>
+          <w:szCs w:val="24"/>
+        </w:rPr>
+      </w:pPr>
+    </w:p>
+    <w:p>
+      <w:pPr>
+        <w:spacing w:after="0" w:line="360" w:lineRule="auto"/>
+        <w:contextualSpacing/>
+        <w:rPr>
+          <w:rFonts w:ascii="Arial" w:hAnsi="Arial" w:cs="Arial"/>
+          <w:b/>
+          <w:sz w:val="24"/>
+          <w:szCs w:val="24"/>
+        </w:rPr>
+      </w:pPr>
+      <w:r>
+        <w:rPr>
+          <w:rFonts w:ascii="Arial" w:hAnsi="Arial" w:cs="Arial"/>
+          <w:b/>
+          <w:sz w:val="24"/>
+          <w:szCs w:val="24"/>
+        </w:rPr>
+        <w:t>Runtime</w:t>
+      </w:r>
+    </w:p>
+    <w:p>
+      <w:pPr>
+        <w:spacing w:after="0" w:line="360" w:lineRule="auto"/>
+        <w:contextualSpacing/>
+        <w:jc w:val="both"/>
+        <w:rPr>
+          <w:rFonts w:ascii="Arial" w:hAnsi="Arial" w:cs="Arial"/>
+          <w:sz w:val="24"/>
+          <w:szCs w:val="24"/>
+        </w:rPr>
+      </w:pPr>
+      <w:r>
+        <w:rPr>
+          <w:rFonts w:ascii="Arial" w:hAnsi="Arial" w:cs="Arial"/>
+          <w:sz w:val="24"/>
+          <w:szCs w:val="24"/>
+        </w:rPr>
+        <w:t xml:space="preserve">Android incorpora un set de librerías que aportan la mayor parte de las funcionalidades disponibles en las librerías base del lenguaje de programación Java. Cada aplicación Android corre su propio proceso, con su propia instancia </w:t>
+      </w:r>
+      <w:r>
+        <w:rPr>
+          <w:rFonts w:ascii="Arial" w:hAnsi="Arial" w:cs="Arial"/>
+          <w:sz w:val="24"/>
+          <w:szCs w:val="24"/>
+        </w:rPr>
+        <w:lastRenderedPageBreak/>
+        <w:t xml:space="preserve">de la máquina virtual </w:t>
+      </w:r>
+      <w:proofErr w:type="spellStart"/>
+      <w:r>
+        <w:rPr>
+          <w:rFonts w:ascii="Arial" w:hAnsi="Arial" w:cs="Arial"/>
+          <w:sz w:val="24"/>
+          <w:szCs w:val="24"/>
+        </w:rPr>
+        <w:t>Dalvik</w:t>
+      </w:r>
+      <w:proofErr w:type="spellEnd"/>
+      <w:r>
+        <w:rPr>
+          <w:rFonts w:ascii="Arial" w:hAnsi="Arial" w:cs="Arial"/>
+          <w:sz w:val="24"/>
+          <w:szCs w:val="24"/>
+        </w:rPr>
+        <w:t xml:space="preserve">. </w:t>
+      </w:r>
+      <w:proofErr w:type="spellStart"/>
+      <w:r>
+        <w:rPr>
+          <w:rFonts w:ascii="Arial" w:hAnsi="Arial" w:cs="Arial"/>
+          <w:sz w:val="24"/>
+          <w:szCs w:val="24"/>
+        </w:rPr>
+        <w:t>Dalkiv</w:t>
+      </w:r>
+      <w:proofErr w:type="spellEnd"/>
+      <w:r>
+        <w:rPr>
+          <w:rFonts w:ascii="Arial" w:hAnsi="Arial" w:cs="Arial"/>
+          <w:sz w:val="24"/>
+          <w:szCs w:val="24"/>
+        </w:rPr>
+        <w:t xml:space="preserve"> ha sido escrito de forma que un dispositivo puede correr múltiples máquinas virtuales de forma eficiente. </w:t>
+      </w:r>
+      <w:proofErr w:type="spellStart"/>
+      <w:r>
+        <w:rPr>
+          <w:rFonts w:ascii="Arial" w:hAnsi="Arial" w:cs="Arial"/>
+          <w:sz w:val="24"/>
+          <w:szCs w:val="24"/>
+        </w:rPr>
+        <w:t>Dalkiv</w:t>
+      </w:r>
+      <w:proofErr w:type="spellEnd"/>
+      <w:r>
+        <w:rPr>
+          <w:rFonts w:ascii="Arial" w:hAnsi="Arial" w:cs="Arial"/>
+          <w:sz w:val="24"/>
+          <w:szCs w:val="24"/>
+        </w:rPr>
+        <w:t xml:space="preserve"> ejecuta archivos en el formato </w:t>
+      </w:r>
+      <w:proofErr w:type="spellStart"/>
+      <w:r>
+        <w:rPr>
+          <w:rFonts w:ascii="Arial" w:hAnsi="Arial" w:cs="Arial"/>
+          <w:sz w:val="24"/>
+          <w:szCs w:val="24"/>
+        </w:rPr>
+        <w:t>Dalvik</w:t>
+      </w:r>
+      <w:proofErr w:type="spellEnd"/>
+      <w:r>
+        <w:rPr>
+          <w:rFonts w:ascii="Arial" w:hAnsi="Arial" w:cs="Arial"/>
+          <w:sz w:val="24"/>
+          <w:szCs w:val="24"/>
+        </w:rPr>
+        <w:t xml:space="preserve"> </w:t>
+      </w:r>
+      <w:proofErr w:type="spellStart"/>
+      <w:r>
+        <w:rPr>
+          <w:rFonts w:ascii="Arial" w:hAnsi="Arial" w:cs="Arial"/>
+          <w:sz w:val="24"/>
+          <w:szCs w:val="24"/>
+        </w:rPr>
+        <w:t>Executable</w:t>
+      </w:r>
+      <w:proofErr w:type="spellEnd"/>
+      <w:r>
+        <w:rPr>
+          <w:rFonts w:ascii="Arial" w:hAnsi="Arial" w:cs="Arial"/>
+          <w:sz w:val="24"/>
+          <w:szCs w:val="24"/>
+        </w:rPr>
+        <w:t xml:space="preserve"> (.</w:t>
+      </w:r>
+      <w:proofErr w:type="spellStart"/>
+      <w:r>
+        <w:rPr>
+          <w:rFonts w:ascii="Arial" w:hAnsi="Arial" w:cs="Arial"/>
+          <w:sz w:val="24"/>
+          <w:szCs w:val="24"/>
+        </w:rPr>
+        <w:t>dex</w:t>
+      </w:r>
+      <w:proofErr w:type="spellEnd"/>
+      <w:r>
+        <w:rPr>
+          <w:rFonts w:ascii="Arial" w:hAnsi="Arial" w:cs="Arial"/>
+          <w:sz w:val="24"/>
+          <w:szCs w:val="24"/>
+        </w:rPr>
+        <w:t xml:space="preserve">), el cual está optimizado para memoria mínima. La Máquina Virtual está basada en registros, y corre clases compiladas por el compilador de Java que han sido transformadas al </w:t>
+      </w:r>
+      <w:proofErr w:type="spellStart"/>
+      <w:r>
+        <w:rPr>
+          <w:rFonts w:ascii="Arial" w:hAnsi="Arial" w:cs="Arial"/>
+          <w:sz w:val="24"/>
+          <w:szCs w:val="24"/>
+        </w:rPr>
+        <w:t>formato.dex</w:t>
+      </w:r>
+      <w:proofErr w:type="spellEnd"/>
+      <w:r>
+        <w:rPr>
+          <w:rFonts w:ascii="Arial" w:hAnsi="Arial" w:cs="Arial"/>
+          <w:sz w:val="24"/>
+          <w:szCs w:val="24"/>
+        </w:rPr>
+        <w:t xml:space="preserve"> por la herramienta incluida "dx".</w:t>
+      </w:r>
+    </w:p>
+    <w:p>
+      <w:pPr>
+        <w:spacing w:after="0" w:line="360" w:lineRule="auto"/>
+        <w:contextualSpacing/>
+        <w:jc w:val="both"/>
+        <w:rPr>
+          <w:rFonts w:ascii="Arial" w:hAnsi="Arial" w:cs="Arial"/>
+          <w:sz w:val="24"/>
+          <w:szCs w:val="24"/>
+        </w:rPr>
+      </w:pPr>
+    </w:p>
+    <w:p>
+      <w:pPr>
         <w:shd w:val="clear" w:color="auto" w:fill="FFFFFF"/>
         <w:spacing w:after="0" w:line="360" w:lineRule="auto"/>
+        <w:contextualSpacing/>
         <w:jc w:val="both"/>
         <w:rPr>
           <w:rFonts w:ascii="Arial" w:eastAsia="Times New Roman" w:hAnsi="Arial" w:cs="Arial"/>
@@ -870,66 +2029,64 @@
           <w:szCs w:val="24"/>
           <w:lang w:eastAsia="es-EC"/>
         </w:rPr>
-        <w:lastRenderedPageBreak/>
-        <w:t>La máquina virtual</w:t>
+        <w:t>El kernel Linux</w:t>
       </w:r>
     </w:p>
     <w:p>
       <w:pPr>
         <w:shd w:val="clear" w:color="auto" w:fill="FFFFFF"/>
         <w:spacing w:after="0" w:line="360" w:lineRule="auto"/>
-        <w:jc w:val="both"/>
-        <w:rPr>
-          <w:rFonts w:ascii="Arial" w:eastAsia="Times New Roman" w:hAnsi="Arial" w:cs="Arial"/>
-          <w:sz w:val="24"/>
-          <w:szCs w:val="24"/>
-          <w:lang w:eastAsia="es-EC"/>
-        </w:rPr>
-      </w:pPr>
-      <w:r>
-        <w:rPr>
-          <w:rFonts w:ascii="Arial" w:eastAsia="Times New Roman" w:hAnsi="Arial" w:cs="Arial"/>
-          <w:sz w:val="24"/>
-          <w:szCs w:val="24"/>
-          <w:lang w:eastAsia="es-EC"/>
-        </w:rPr>
-        <w:t>Al mismo nivel que las librerías nativas encontramos la máquina virtual </w:t>
-      </w:r>
-      <w:proofErr w:type="spellStart"/>
-      <w:r>
-        <w:rPr>
-          <w:rFonts w:ascii="Arial" w:eastAsia="Times New Roman" w:hAnsi="Arial" w:cs="Arial"/>
-          <w:b/>
+        <w:contextualSpacing/>
+        <w:jc w:val="both"/>
+        <w:rPr>
+          <w:rFonts w:ascii="Arial" w:eastAsia="Times New Roman" w:hAnsi="Arial" w:cs="Arial"/>
+          <w:sz w:val="24"/>
+          <w:szCs w:val="24"/>
+          <w:lang w:eastAsia="es-EC"/>
+        </w:rPr>
+      </w:pPr>
+      <w:r>
+        <w:rPr>
+          <w:rFonts w:ascii="Arial" w:eastAsia="Times New Roman" w:hAnsi="Arial" w:cs="Arial"/>
+          <w:sz w:val="24"/>
+          <w:szCs w:val="24"/>
+          <w:lang w:eastAsia="es-EC"/>
+        </w:rPr>
+        <w:t>Android está construido sobre el kernel de Linux. Linux provee la capa de abstracción de hardware para Android permitiendo que este sea transferido / portado a una gran variedad de plataformas en el futuro.</w:t>
+      </w:r>
+    </w:p>
+    <w:p>
+      <w:pPr>
+        <w:shd w:val="clear" w:color="auto" w:fill="FFFFFF"/>
+        <w:spacing w:after="0" w:line="360" w:lineRule="auto"/>
+        <w:contextualSpacing/>
+        <w:jc w:val="both"/>
+        <w:rPr>
+          <w:rFonts w:ascii="Arial" w:eastAsia="Times New Roman" w:hAnsi="Arial" w:cs="Arial"/>
+          <w:sz w:val="24"/>
+          <w:szCs w:val="24"/>
+          <w:lang w:eastAsia="es-EC"/>
+        </w:rPr>
+      </w:pPr>
+      <w:r>
+        <w:rPr>
+          <w:rFonts w:ascii="Arial" w:eastAsia="Times New Roman" w:hAnsi="Arial" w:cs="Arial"/>
+          <w:sz w:val="24"/>
+          <w:szCs w:val="24"/>
+          <w:lang w:eastAsia="es-EC"/>
+        </w:rPr>
+        <w:t>Internamente, Android utiliza Linux para su </w:t>
+      </w:r>
+      <w:r>
+        <w:rPr>
+          <w:rFonts w:ascii="Arial" w:eastAsia="Times New Roman" w:hAnsi="Arial" w:cs="Arial"/>
           <w:bCs/>
-          <w:i/>
-          <w:iCs/>
-          <w:sz w:val="24"/>
-          <w:szCs w:val="24"/>
-          <w:lang w:eastAsia="es-EC"/>
-        </w:rPr>
-        <w:t>Dalvik</w:t>
-      </w:r>
-      <w:proofErr w:type="spellEnd"/>
-      <w:r>
-        <w:rPr>
-          <w:rFonts w:ascii="Arial" w:eastAsia="Times New Roman" w:hAnsi="Arial" w:cs="Arial"/>
-          <w:sz w:val="24"/>
-          <w:szCs w:val="24"/>
-          <w:lang w:eastAsia="es-EC"/>
-        </w:rPr>
-        <w:t xml:space="preserve"> que es la implementación Java de Google optimizada para los dispositivos móviles. Todo el código que escribas en Android será escrito en Java que a su vez se ejecutará en </w:t>
-      </w:r>
-      <w:proofErr w:type="spellStart"/>
-      <w:r>
-        <w:rPr>
-          <w:rFonts w:ascii="Arial" w:eastAsia="Times New Roman" w:hAnsi="Arial" w:cs="Arial"/>
-          <w:sz w:val="24"/>
-          <w:szCs w:val="24"/>
-          <w:lang w:eastAsia="es-EC"/>
-        </w:rPr>
-        <w:t>Dalvik</w:t>
-      </w:r>
-      <w:proofErr w:type="spellEnd"/>
+          <w:sz w:val="24"/>
+          <w:szCs w:val="24"/>
+          <w:lang w:eastAsia="es-EC"/>
+        </w:rPr>
+        <w:t>manejo de memoria, control de procesos, trabajo con redes y otros servicios relativos al sistema operativo</w:t>
+      </w:r>
       <w:r>
         <w:rPr>
           <w:rFonts w:ascii="Arial" w:eastAsia="Times New Roman" w:hAnsi="Arial" w:cs="Arial"/>
@@ -939,9 +2096,20 @@
         </w:rPr>
         <w:t>.</w:t>
       </w:r>
-    </w:p>
-    <w:p>
-      <w:pPr>
+      <w:r>
+        <w:rPr>
+          <w:rFonts w:ascii="Arial" w:eastAsia="Times New Roman" w:hAnsi="Arial" w:cs="Arial"/>
+          <w:sz w:val="24"/>
+          <w:szCs w:val="24"/>
+          <w:lang w:eastAsia="es-EC"/>
+        </w:rPr>
+        <w:t xml:space="preserve"> El usuario de un teléfono Android jamás verá Linux en su dispositivo y los programas que desarrolles nunca podrán utilizar sus comandos directamente. Como desarrollador tú debes saber que ahí está.</w:t>
+      </w:r>
+    </w:p>
+    <w:p>
+      <w:pPr>
+        <w:spacing w:after="0" w:line="360" w:lineRule="auto"/>
+        <w:contextualSpacing/>
         <w:jc w:val="center"/>
         <w:rPr>
           <w:rFonts w:ascii="Arial" w:hAnsi="Arial" w:cs="Arial"/>
@@ -953,6 +2121,8 @@
     </w:p>
     <w:p>
       <w:pPr>
+        <w:spacing w:after="0" w:line="360" w:lineRule="auto"/>
+        <w:contextualSpacing/>
         <w:jc w:val="center"/>
         <w:rPr>
           <w:rFonts w:ascii="Arial" w:hAnsi="Arial" w:cs="Arial"/>
@@ -961,6 +2131,32 @@
           <w:szCs w:val="24"/>
         </w:rPr>
       </w:pPr>
+    </w:p>
+    <w:p>
+      <w:pPr>
+        <w:spacing w:after="0" w:line="360" w:lineRule="auto"/>
+        <w:contextualSpacing/>
+        <w:jc w:val="center"/>
+        <w:rPr>
+          <w:rFonts w:ascii="Arial" w:hAnsi="Arial" w:cs="Arial"/>
+          <w:b/>
+          <w:sz w:val="24"/>
+          <w:szCs w:val="24"/>
+        </w:rPr>
+      </w:pPr>
+    </w:p>
+    <w:p>
+      <w:pPr>
+        <w:spacing w:after="0" w:line="360" w:lineRule="auto"/>
+        <w:contextualSpacing/>
+        <w:jc w:val="center"/>
+        <w:rPr>
+          <w:rFonts w:ascii="Arial" w:hAnsi="Arial" w:cs="Arial"/>
+          <w:b/>
+          <w:sz w:val="24"/>
+          <w:szCs w:val="24"/>
+        </w:rPr>
+      </w:pPr>
       <w:r>
         <w:rPr>
           <w:rFonts w:ascii="Arial" w:hAnsi="Arial" w:cs="Arial"/>
@@ -973,16 +2169,20 @@
     </w:p>
     <w:p>
       <w:pPr>
-        <w:jc w:val="both"/>
-        <w:rPr>
-          <w:rFonts w:ascii="Arial" w:hAnsi="Arial" w:cs="Arial"/>
-          <w:sz w:val="24"/>
-          <w:szCs w:val="24"/>
-        </w:rPr>
-      </w:pPr>
-    </w:p>
-    <w:p>
-      <w:pPr>
+        <w:spacing w:after="0" w:line="360" w:lineRule="auto"/>
+        <w:contextualSpacing/>
+        <w:jc w:val="both"/>
+        <w:rPr>
+          <w:rFonts w:ascii="Arial" w:hAnsi="Arial" w:cs="Arial"/>
+          <w:sz w:val="24"/>
+          <w:szCs w:val="24"/>
+        </w:rPr>
+      </w:pPr>
+    </w:p>
+    <w:p>
+      <w:pPr>
+        <w:spacing w:after="0" w:line="360" w:lineRule="auto"/>
+        <w:contextualSpacing/>
         <w:jc w:val="center"/>
         <w:rPr>
           <w:rFonts w:ascii="Arial" w:hAnsi="Arial" w:cs="Arial"/>
@@ -1003,6 +2203,8 @@
     </w:p>
     <w:p>
       <w:pPr>
+        <w:spacing w:after="0" w:line="360" w:lineRule="auto"/>
+        <w:contextualSpacing/>
         <w:jc w:val="both"/>
         <w:rPr>
           <w:rFonts w:ascii="Arial" w:hAnsi="Arial" w:cs="Arial"/>
@@ -1100,6 +2302,8 @@
     </w:p>
     <w:p>
       <w:pPr>
+        <w:spacing w:after="0" w:line="360" w:lineRule="auto"/>
+        <w:contextualSpacing/>
         <w:jc w:val="both"/>
         <w:rPr>
           <w:rFonts w:ascii="Arial" w:hAnsi="Arial" w:cs="Arial"/>
@@ -1131,7 +2335,7 @@
           <w:sz w:val="24"/>
           <w:szCs w:val="24"/>
         </w:rPr>
-        <w:t xml:space="preserve"> </w:t>
+        <w:t xml:space="preserve"> Intent Receiver (receptor de emisiones de intentos), </w:t>
       </w:r>
       <w:proofErr w:type="spellStart"/>
       <w:r>
@@ -1140,7 +2344,7 @@
           <w:sz w:val="24"/>
           <w:szCs w:val="24"/>
         </w:rPr>
-        <w:t>Intent</w:t>
+        <w:t>Service</w:t>
       </w:r>
       <w:proofErr w:type="spellEnd"/>
       <w:r>
@@ -1149,7 +2353,7 @@
           <w:sz w:val="24"/>
           <w:szCs w:val="24"/>
         </w:rPr>
-        <w:t xml:space="preserve"> Receiver (receptor de emisiones de intentos), </w:t>
+        <w:t xml:space="preserve"> (servicios), Content </w:t>
       </w:r>
       <w:proofErr w:type="spellStart"/>
       <w:r>
@@ -1158,7 +2362,7 @@
           <w:sz w:val="24"/>
           <w:szCs w:val="24"/>
         </w:rPr>
-        <w:t>Service</w:t>
+        <w:t>Provider</w:t>
       </w:r>
       <w:proofErr w:type="spellEnd"/>
       <w:r>
@@ -1167,57 +2371,25 @@
           <w:sz w:val="24"/>
           <w:szCs w:val="24"/>
         </w:rPr>
-        <w:t xml:space="preserve"> (servicios), Content </w:t>
-      </w:r>
-      <w:proofErr w:type="spellStart"/>
-      <w:r>
-        <w:rPr>
-          <w:rFonts w:ascii="Arial" w:hAnsi="Arial" w:cs="Arial"/>
-          <w:sz w:val="24"/>
-          <w:szCs w:val="24"/>
-        </w:rPr>
-        <w:t>Provider</w:t>
-      </w:r>
-      <w:proofErr w:type="spellEnd"/>
-      <w:r>
-        <w:rPr>
-          <w:rFonts w:ascii="Arial" w:hAnsi="Arial" w:cs="Arial"/>
-          <w:sz w:val="24"/>
-          <w:szCs w:val="24"/>
-        </w:rPr>
-        <w:t xml:space="preserve"> (proveedor de contenido) y </w:t>
-      </w:r>
-      <w:proofErr w:type="spellStart"/>
-      <w:r>
-        <w:rPr>
-          <w:rFonts w:ascii="Arial" w:hAnsi="Arial" w:cs="Arial"/>
-          <w:sz w:val="24"/>
-          <w:szCs w:val="24"/>
-        </w:rPr>
-        <w:t>Fragment</w:t>
-      </w:r>
-      <w:proofErr w:type="spellEnd"/>
-      <w:r>
-        <w:rPr>
-          <w:rFonts w:ascii="Arial" w:hAnsi="Arial" w:cs="Arial"/>
-          <w:sz w:val="24"/>
-          <w:szCs w:val="24"/>
-        </w:rPr>
-        <w:t xml:space="preserve"> (fragmento).</w:t>
-      </w:r>
-    </w:p>
-    <w:p>
-      <w:pPr>
-        <w:jc w:val="both"/>
-        <w:rPr>
-          <w:rFonts w:ascii="Arial" w:hAnsi="Arial" w:cs="Arial"/>
-          <w:sz w:val="24"/>
-          <w:szCs w:val="24"/>
-        </w:rPr>
-      </w:pPr>
-    </w:p>
-    <w:p>
-      <w:pPr>
+        <w:t xml:space="preserve"> (proveedor de contenido) y Fragment (fragmento).</w:t>
+      </w:r>
+    </w:p>
+    <w:p>
+      <w:pPr>
+        <w:spacing w:after="0" w:line="360" w:lineRule="auto"/>
+        <w:contextualSpacing/>
+        <w:jc w:val="both"/>
+        <w:rPr>
+          <w:rFonts w:ascii="Arial" w:hAnsi="Arial" w:cs="Arial"/>
+          <w:sz w:val="24"/>
+          <w:szCs w:val="24"/>
+        </w:rPr>
+      </w:pPr>
+    </w:p>
+    <w:p>
+      <w:pPr>
+        <w:spacing w:after="0" w:line="360" w:lineRule="auto"/>
+        <w:contextualSpacing/>
         <w:jc w:val="center"/>
         <w:rPr>
           <w:rFonts w:ascii="Arial" w:hAnsi="Arial" w:cs="Arial"/>
@@ -1230,6 +2402,7 @@
           <w:noProof/>
           <w:lang w:eastAsia="es-EC"/>
         </w:rPr>
+        <w:lastRenderedPageBreak/>
         <w:drawing>
           <wp:inline distT="0" distB="0" distL="0" distR="0" wp14:anchorId="4A98FFB6" wp14:editId="6A96D131">
             <wp:extent cx="3560445" cy="3472815"/>
@@ -1248,7 +2421,7 @@
                     </pic:cNvPicPr>
                   </pic:nvPicPr>
                   <pic:blipFill>
-                    <a:blip r:embed="rId6">
+                    <a:blip r:embed="rId7">
                       <a:extLst>
                         <a:ext uri="{28A0092B-C50C-407E-A947-70E740481C1C}">
                           <a14:useLocalDpi xmlns:a14="http://schemas.microsoft.com/office/drawing/2010/main" val="0"/>
@@ -1282,16 +2455,20 @@
     </w:p>
     <w:p>
       <w:pPr>
-        <w:jc w:val="both"/>
-        <w:rPr>
-          <w:rFonts w:ascii="Arial" w:hAnsi="Arial" w:cs="Arial"/>
-          <w:sz w:val="24"/>
-          <w:szCs w:val="24"/>
-        </w:rPr>
-      </w:pPr>
-    </w:p>
-    <w:p>
-      <w:pPr>
+        <w:spacing w:after="0" w:line="360" w:lineRule="auto"/>
+        <w:contextualSpacing/>
+        <w:jc w:val="both"/>
+        <w:rPr>
+          <w:rFonts w:ascii="Arial" w:hAnsi="Arial" w:cs="Arial"/>
+          <w:sz w:val="24"/>
+          <w:szCs w:val="24"/>
+        </w:rPr>
+      </w:pPr>
+    </w:p>
+    <w:p>
+      <w:pPr>
+        <w:spacing w:after="0" w:line="360" w:lineRule="auto"/>
+        <w:contextualSpacing/>
         <w:jc w:val="both"/>
         <w:rPr>
           <w:rFonts w:ascii="Arial" w:hAnsi="Arial" w:cs="Arial"/>
@@ -1312,20 +2489,181 @@
     </w:p>
     <w:p>
       <w:pPr>
-        <w:jc w:val="both"/>
-        <w:rPr>
-          <w:rFonts w:ascii="Arial" w:hAnsi="Arial" w:cs="Arial"/>
-          <w:sz w:val="24"/>
-          <w:szCs w:val="24"/>
-        </w:rPr>
-      </w:pPr>
-      <w:r>
-        <w:rPr>
-          <w:rFonts w:ascii="Arial" w:hAnsi="Arial" w:cs="Arial"/>
-          <w:sz w:val="24"/>
-          <w:szCs w:val="24"/>
-        </w:rPr>
-        <w:t xml:space="preserve">Es el bloque más común de los cuatro, el que más se usa en las aplicaciones. Aunque es posible realizar una Activity sin representación gráfica, se puede decir </w:t>
+        <w:spacing w:after="0" w:line="360" w:lineRule="auto"/>
+        <w:contextualSpacing/>
+        <w:jc w:val="both"/>
+        <w:rPr>
+          <w:rFonts w:ascii="Arial" w:hAnsi="Arial" w:cs="Arial"/>
+          <w:sz w:val="24"/>
+          <w:szCs w:val="24"/>
+        </w:rPr>
+      </w:pPr>
+      <w:r>
+        <w:rPr>
+          <w:rFonts w:ascii="Arial" w:hAnsi="Arial" w:cs="Arial"/>
+          <w:sz w:val="24"/>
+          <w:szCs w:val="24"/>
+        </w:rPr>
+        <w:t xml:space="preserve">Es el bloque más común de los cuatro, el que más se usa en las aplicaciones. Aunque es posible realizar una Activity sin representación gráfica, se puede decir que una Activity corresponde a una ventana o a un cuadro de dialogo en una aplicación de escritorio.  </w:t>
+      </w:r>
+    </w:p>
+    <w:p>
+      <w:pPr>
+        <w:spacing w:after="0" w:line="360" w:lineRule="auto"/>
+        <w:contextualSpacing/>
+        <w:jc w:val="both"/>
+        <w:rPr>
+          <w:rFonts w:ascii="Arial" w:hAnsi="Arial" w:cs="Arial"/>
+          <w:sz w:val="24"/>
+          <w:szCs w:val="24"/>
+        </w:rPr>
+      </w:pPr>
+      <w:r>
+        <w:rPr>
+          <w:rFonts w:ascii="Arial" w:hAnsi="Arial" w:cs="Arial"/>
+          <w:sz w:val="24"/>
+          <w:szCs w:val="24"/>
+        </w:rPr>
+        <w:t xml:space="preserve">Una Activity es una clase donde mostraremos </w:t>
+      </w:r>
+      <w:proofErr w:type="spellStart"/>
+      <w:r>
+        <w:rPr>
+          <w:rFonts w:ascii="Arial" w:hAnsi="Arial" w:cs="Arial"/>
+          <w:sz w:val="24"/>
+          <w:szCs w:val="24"/>
+        </w:rPr>
+        <w:t>Views</w:t>
+      </w:r>
+      <w:proofErr w:type="spellEnd"/>
+      <w:r>
+        <w:rPr>
+          <w:rFonts w:ascii="Arial" w:hAnsi="Arial" w:cs="Arial"/>
+          <w:sz w:val="24"/>
+          <w:szCs w:val="24"/>
+        </w:rPr>
+        <w:t xml:space="preserve"> (vistas) para generar la interfaz de usuario y seremos capaces de responder a eventos que se realicen sobre ella. Pese a que el conjunto de ellas forman la aplicación, son entidades independientes que son capaces de llamarse entre ellas, pasándose parámetros y recibiendo respuestas de modo que su funcionamiento sea el de un todo. A cada Activity se le asigna una ventada sobre la que se dibujara la interfaz de usuario.</w:t>
+      </w:r>
+    </w:p>
+    <w:p>
+      <w:pPr>
+        <w:spacing w:after="0" w:line="360" w:lineRule="auto"/>
+        <w:contextualSpacing/>
+        <w:jc w:val="both"/>
+        <w:rPr>
+          <w:rFonts w:ascii="Arial" w:hAnsi="Arial" w:cs="Arial"/>
+          <w:sz w:val="24"/>
+          <w:szCs w:val="24"/>
+        </w:rPr>
+      </w:pPr>
+    </w:p>
+    <w:p>
+      <w:pPr>
+        <w:spacing w:after="0" w:line="360" w:lineRule="auto"/>
+        <w:contextualSpacing/>
+        <w:jc w:val="both"/>
+        <w:rPr>
+          <w:rFonts w:ascii="Arial" w:hAnsi="Arial" w:cs="Arial"/>
+          <w:b/>
+          <w:sz w:val="24"/>
+          <w:szCs w:val="24"/>
+        </w:rPr>
+      </w:pPr>
+      <w:proofErr w:type="spellStart"/>
+      <w:r>
+        <w:rPr>
+          <w:rFonts w:ascii="Arial" w:hAnsi="Arial" w:cs="Arial"/>
+          <w:b/>
+          <w:sz w:val="24"/>
+          <w:szCs w:val="24"/>
+        </w:rPr>
+        <w:t>Broadcast</w:t>
+      </w:r>
+      <w:proofErr w:type="spellEnd"/>
+      <w:r>
+        <w:rPr>
+          <w:rFonts w:ascii="Arial" w:hAnsi="Arial" w:cs="Arial"/>
+          <w:b/>
+          <w:sz w:val="24"/>
+          <w:szCs w:val="24"/>
+        </w:rPr>
+        <w:t xml:space="preserve"> Intent Receivers</w:t>
+      </w:r>
+    </w:p>
+    <w:p>
+      <w:pPr>
+        <w:spacing w:after="0" w:line="360" w:lineRule="auto"/>
+        <w:contextualSpacing/>
+        <w:jc w:val="both"/>
+        <w:rPr>
+          <w:rFonts w:ascii="Arial" w:hAnsi="Arial" w:cs="Arial"/>
+          <w:sz w:val="24"/>
+          <w:szCs w:val="24"/>
+        </w:rPr>
+      </w:pPr>
+      <w:r>
+        <w:rPr>
+          <w:rFonts w:ascii="Arial" w:hAnsi="Arial" w:cs="Arial"/>
+          <w:sz w:val="24"/>
+          <w:szCs w:val="24"/>
+        </w:rPr>
+        <w:t xml:space="preserve">Un </w:t>
+      </w:r>
+      <w:proofErr w:type="spellStart"/>
+      <w:r>
+        <w:rPr>
+          <w:rFonts w:ascii="Arial" w:hAnsi="Arial" w:cs="Arial"/>
+          <w:sz w:val="24"/>
+          <w:szCs w:val="24"/>
+        </w:rPr>
+        <w:t>Broadcast</w:t>
+      </w:r>
+      <w:proofErr w:type="spellEnd"/>
+      <w:r>
+        <w:rPr>
+          <w:rFonts w:ascii="Arial" w:hAnsi="Arial" w:cs="Arial"/>
+          <w:sz w:val="24"/>
+          <w:szCs w:val="24"/>
+        </w:rPr>
+        <w:t xml:space="preserve"> Intent Receiver (receptor de emisiones de intentos o más entendible: receptor de mensajes) es un componente que simplemente se encarga de recibir y reaccionar frente a ciertos mensajes emitidos por el sistema.</w:t>
+      </w:r>
+    </w:p>
+    <w:p>
+      <w:pPr>
+        <w:spacing w:after="0" w:line="360" w:lineRule="auto"/>
+        <w:contextualSpacing/>
+        <w:jc w:val="both"/>
+        <w:rPr>
+          <w:rFonts w:ascii="Arial" w:hAnsi="Arial" w:cs="Arial"/>
+          <w:sz w:val="24"/>
+          <w:szCs w:val="24"/>
+        </w:rPr>
+      </w:pPr>
+      <w:r>
+        <w:rPr>
+          <w:rFonts w:ascii="Arial" w:hAnsi="Arial" w:cs="Arial"/>
+          <w:sz w:val="24"/>
+          <w:szCs w:val="24"/>
+        </w:rPr>
+        <w:t xml:space="preserve">Cada aplicación puede tener tantos </w:t>
+      </w:r>
+      <w:proofErr w:type="spellStart"/>
+      <w:r>
+        <w:rPr>
+          <w:rFonts w:ascii="Arial" w:hAnsi="Arial" w:cs="Arial"/>
+          <w:sz w:val="24"/>
+          <w:szCs w:val="24"/>
+        </w:rPr>
+        <w:t>Broadcast</w:t>
+      </w:r>
+      <w:proofErr w:type="spellEnd"/>
+      <w:r>
+        <w:rPr>
+          <w:rFonts w:ascii="Arial" w:hAnsi="Arial" w:cs="Arial"/>
+          <w:sz w:val="24"/>
+          <w:szCs w:val="24"/>
+        </w:rPr>
+        <w:t xml:space="preserve"> Intent Receiver como considere necesarios, de igual modo que puede emitir tantos mensajes como sean </w:t>
       </w:r>
       <w:r>
         <w:rPr>
@@ -1334,212 +2672,7 @@
           <w:szCs w:val="24"/>
         </w:rPr>
         <w:lastRenderedPageBreak/>
-        <w:t xml:space="preserve">que una Activity corresponde a una ventana o a un cuadro de dialogo en una aplicación de escritorio.  </w:t>
-      </w:r>
-    </w:p>
-    <w:p>
-      <w:pPr>
-        <w:jc w:val="both"/>
-        <w:rPr>
-          <w:rFonts w:ascii="Arial" w:hAnsi="Arial" w:cs="Arial"/>
-          <w:sz w:val="24"/>
-          <w:szCs w:val="24"/>
-        </w:rPr>
-      </w:pPr>
-      <w:r>
-        <w:rPr>
-          <w:rFonts w:ascii="Arial" w:hAnsi="Arial" w:cs="Arial"/>
-          <w:sz w:val="24"/>
-          <w:szCs w:val="24"/>
-        </w:rPr>
-        <w:t xml:space="preserve">Una Activity es una clase donde mostraremos </w:t>
-      </w:r>
-      <w:proofErr w:type="spellStart"/>
-      <w:r>
-        <w:rPr>
-          <w:rFonts w:ascii="Arial" w:hAnsi="Arial" w:cs="Arial"/>
-          <w:sz w:val="24"/>
-          <w:szCs w:val="24"/>
-        </w:rPr>
-        <w:t>Views</w:t>
-      </w:r>
-      <w:proofErr w:type="spellEnd"/>
-      <w:r>
-        <w:rPr>
-          <w:rFonts w:ascii="Arial" w:hAnsi="Arial" w:cs="Arial"/>
-          <w:sz w:val="24"/>
-          <w:szCs w:val="24"/>
-        </w:rPr>
-        <w:t xml:space="preserve"> (vistas) para generar la interfaz de usuario y seremos capaces de responder a eventos que se realicen sobre ella. Pese a que el conjunto de ellas forman la aplicación, son entidades independientes que son capaces de llamarse entre ellas, pasándose parámetros y recibiendo respuestas de modo que su funcionamiento sea el de un todo. A cada Activity se le asigna una ventada sobre la que se dibujara la interfaz de usuario.</w:t>
-      </w:r>
-    </w:p>
-    <w:p>
-      <w:pPr>
-        <w:jc w:val="both"/>
-        <w:rPr>
-          <w:rFonts w:ascii="Arial" w:hAnsi="Arial" w:cs="Arial"/>
-          <w:sz w:val="24"/>
-          <w:szCs w:val="24"/>
-        </w:rPr>
-      </w:pPr>
-    </w:p>
-    <w:p>
-      <w:pPr>
-        <w:jc w:val="both"/>
-        <w:rPr>
-          <w:rFonts w:ascii="Arial" w:hAnsi="Arial" w:cs="Arial"/>
-          <w:b/>
-          <w:sz w:val="24"/>
-          <w:szCs w:val="24"/>
-        </w:rPr>
-      </w:pPr>
-      <w:proofErr w:type="spellStart"/>
-      <w:r>
-        <w:rPr>
-          <w:rFonts w:ascii="Arial" w:hAnsi="Arial" w:cs="Arial"/>
-          <w:b/>
-          <w:sz w:val="24"/>
-          <w:szCs w:val="24"/>
-        </w:rPr>
-        <w:t>Broadcast</w:t>
-      </w:r>
-      <w:proofErr w:type="spellEnd"/>
-      <w:r>
-        <w:rPr>
-          <w:rFonts w:ascii="Arial" w:hAnsi="Arial" w:cs="Arial"/>
-          <w:b/>
-          <w:sz w:val="24"/>
-          <w:szCs w:val="24"/>
-        </w:rPr>
-        <w:t xml:space="preserve"> </w:t>
-      </w:r>
-      <w:proofErr w:type="spellStart"/>
-      <w:r>
-        <w:rPr>
-          <w:rFonts w:ascii="Arial" w:hAnsi="Arial" w:cs="Arial"/>
-          <w:b/>
-          <w:sz w:val="24"/>
-          <w:szCs w:val="24"/>
-        </w:rPr>
-        <w:t>Intent</w:t>
-      </w:r>
-      <w:proofErr w:type="spellEnd"/>
-      <w:r>
-        <w:rPr>
-          <w:rFonts w:ascii="Arial" w:hAnsi="Arial" w:cs="Arial"/>
-          <w:b/>
-          <w:sz w:val="24"/>
-          <w:szCs w:val="24"/>
-        </w:rPr>
-        <w:t xml:space="preserve"> Receivers</w:t>
-      </w:r>
-    </w:p>
-    <w:p>
-      <w:pPr>
-        <w:jc w:val="both"/>
-        <w:rPr>
-          <w:rFonts w:ascii="Arial" w:hAnsi="Arial" w:cs="Arial"/>
-          <w:sz w:val="24"/>
-          <w:szCs w:val="24"/>
-        </w:rPr>
-      </w:pPr>
-      <w:r>
-        <w:rPr>
-          <w:rFonts w:ascii="Arial" w:hAnsi="Arial" w:cs="Arial"/>
-          <w:sz w:val="24"/>
-          <w:szCs w:val="24"/>
-        </w:rPr>
-        <w:t xml:space="preserve">Un </w:t>
-      </w:r>
-      <w:proofErr w:type="spellStart"/>
-      <w:r>
-        <w:rPr>
-          <w:rFonts w:ascii="Arial" w:hAnsi="Arial" w:cs="Arial"/>
-          <w:sz w:val="24"/>
-          <w:szCs w:val="24"/>
-        </w:rPr>
-        <w:t>Broadcast</w:t>
-      </w:r>
-      <w:proofErr w:type="spellEnd"/>
-      <w:r>
-        <w:rPr>
-          <w:rFonts w:ascii="Arial" w:hAnsi="Arial" w:cs="Arial"/>
-          <w:sz w:val="24"/>
-          <w:szCs w:val="24"/>
-        </w:rPr>
-        <w:t xml:space="preserve"> </w:t>
-      </w:r>
-      <w:proofErr w:type="spellStart"/>
-      <w:r>
-        <w:rPr>
-          <w:rFonts w:ascii="Arial" w:hAnsi="Arial" w:cs="Arial"/>
-          <w:sz w:val="24"/>
-          <w:szCs w:val="24"/>
-        </w:rPr>
-        <w:t>Intent</w:t>
-      </w:r>
-      <w:proofErr w:type="spellEnd"/>
-      <w:r>
-        <w:rPr>
-          <w:rFonts w:ascii="Arial" w:hAnsi="Arial" w:cs="Arial"/>
-          <w:sz w:val="24"/>
-          <w:szCs w:val="24"/>
-        </w:rPr>
-        <w:t xml:space="preserve"> Receiver (receptor de emisiones de intentos o más entendible: receptor de mensajes) es un componente que simplemente se encarga de recibir y reaccionar frente a ciertos mensajes emitidos por el sistema.</w:t>
-      </w:r>
-    </w:p>
-    <w:p>
-      <w:pPr>
-        <w:jc w:val="both"/>
-        <w:rPr>
-          <w:rFonts w:ascii="Arial" w:hAnsi="Arial" w:cs="Arial"/>
-          <w:sz w:val="24"/>
-          <w:szCs w:val="24"/>
-        </w:rPr>
-      </w:pPr>
-      <w:r>
-        <w:rPr>
-          <w:rFonts w:ascii="Arial" w:hAnsi="Arial" w:cs="Arial"/>
-          <w:sz w:val="24"/>
-          <w:szCs w:val="24"/>
-        </w:rPr>
-        <w:t xml:space="preserve">Cada aplicación puede tener tantos </w:t>
-      </w:r>
-      <w:proofErr w:type="spellStart"/>
-      <w:r>
-        <w:rPr>
-          <w:rFonts w:ascii="Arial" w:hAnsi="Arial" w:cs="Arial"/>
-          <w:sz w:val="24"/>
-          <w:szCs w:val="24"/>
-        </w:rPr>
-        <w:t>Broadcast</w:t>
-      </w:r>
-      <w:proofErr w:type="spellEnd"/>
-      <w:r>
-        <w:rPr>
-          <w:rFonts w:ascii="Arial" w:hAnsi="Arial" w:cs="Arial"/>
-          <w:sz w:val="24"/>
-          <w:szCs w:val="24"/>
-        </w:rPr>
-        <w:t xml:space="preserve"> </w:t>
-      </w:r>
-      <w:proofErr w:type="spellStart"/>
-      <w:r>
-        <w:rPr>
-          <w:rFonts w:ascii="Arial" w:hAnsi="Arial" w:cs="Arial"/>
-          <w:sz w:val="24"/>
-          <w:szCs w:val="24"/>
-        </w:rPr>
-        <w:t>Intent</w:t>
-      </w:r>
-      <w:proofErr w:type="spellEnd"/>
-      <w:r>
-        <w:rPr>
-          <w:rFonts w:ascii="Arial" w:hAnsi="Arial" w:cs="Arial"/>
-          <w:sz w:val="24"/>
-          <w:szCs w:val="24"/>
-        </w:rPr>
-        <w:t xml:space="preserve"> Receiver como considere necesarios, de igual modo que puede emitir tantos mensajes como sean oportunos, eso sí, todos los receptores deben extender de la clase </w:t>
+        <w:t xml:space="preserve">oportunos, eso sí, todos los receptores deben extender de la clase </w:t>
       </w:r>
       <w:proofErr w:type="spellStart"/>
       <w:r>
@@ -1608,16 +2741,20 @@
     </w:p>
     <w:p>
       <w:pPr>
-        <w:jc w:val="both"/>
-        <w:rPr>
-          <w:rFonts w:ascii="Arial" w:hAnsi="Arial" w:cs="Arial"/>
-          <w:sz w:val="24"/>
-          <w:szCs w:val="24"/>
-        </w:rPr>
-      </w:pPr>
-    </w:p>
-    <w:p>
-      <w:pPr>
+        <w:spacing w:after="0" w:line="360" w:lineRule="auto"/>
+        <w:contextualSpacing/>
+        <w:jc w:val="both"/>
+        <w:rPr>
+          <w:rFonts w:ascii="Arial" w:hAnsi="Arial" w:cs="Arial"/>
+          <w:sz w:val="24"/>
+          <w:szCs w:val="24"/>
+        </w:rPr>
+      </w:pPr>
+    </w:p>
+    <w:p>
+      <w:pPr>
+        <w:spacing w:after="0" w:line="360" w:lineRule="auto"/>
+        <w:contextualSpacing/>
         <w:jc w:val="both"/>
         <w:rPr>
           <w:rFonts w:ascii="Arial" w:hAnsi="Arial" w:cs="Arial"/>
@@ -1640,6 +2777,8 @@
     </w:p>
     <w:p>
       <w:pPr>
+        <w:spacing w:after="0" w:line="360" w:lineRule="auto"/>
+        <w:contextualSpacing/>
         <w:jc w:val="both"/>
         <w:rPr>
           <w:rFonts w:ascii="Arial" w:hAnsi="Arial" w:cs="Arial"/>
@@ -1676,6 +2815,8 @@
     </w:p>
     <w:p>
       <w:pPr>
+        <w:spacing w:after="0" w:line="360" w:lineRule="auto"/>
+        <w:contextualSpacing/>
         <w:jc w:val="both"/>
         <w:rPr>
           <w:rFonts w:ascii="Arial" w:hAnsi="Arial" w:cs="Arial"/>
@@ -1694,6 +2835,8 @@
     </w:p>
     <w:p>
       <w:pPr>
+        <w:spacing w:after="0" w:line="360" w:lineRule="auto"/>
+        <w:contextualSpacing/>
         <w:jc w:val="both"/>
         <w:rPr>
           <w:rFonts w:ascii="Arial" w:hAnsi="Arial" w:cs="Arial"/>
@@ -1740,79 +2883,56 @@
     </w:p>
     <w:p>
       <w:pPr>
-        <w:jc w:val="both"/>
-        <w:rPr>
-          <w:rFonts w:ascii="Arial" w:hAnsi="Arial" w:cs="Arial"/>
-          <w:sz w:val="24"/>
-          <w:szCs w:val="24"/>
-        </w:rPr>
-      </w:pPr>
-    </w:p>
-    <w:p>
-      <w:pPr>
-        <w:jc w:val="both"/>
-        <w:rPr>
-          <w:rFonts w:ascii="Arial" w:hAnsi="Arial" w:cs="Arial"/>
-          <w:b/>
-          <w:sz w:val="24"/>
-          <w:szCs w:val="24"/>
-        </w:rPr>
-      </w:pPr>
-      <w:r>
-        <w:rPr>
-          <w:rFonts w:ascii="Arial" w:hAnsi="Arial" w:cs="Arial"/>
-          <w:b/>
-          <w:sz w:val="24"/>
-          <w:szCs w:val="24"/>
-        </w:rPr>
-        <w:t xml:space="preserve">Content </w:t>
-      </w:r>
-      <w:proofErr w:type="spellStart"/>
-      <w:r>
-        <w:rPr>
-          <w:rFonts w:ascii="Arial" w:hAnsi="Arial" w:cs="Arial"/>
-          <w:b/>
-          <w:sz w:val="24"/>
-          <w:szCs w:val="24"/>
-        </w:rPr>
-        <w:t>providers</w:t>
-      </w:r>
-      <w:proofErr w:type="spellEnd"/>
-    </w:p>
-    <w:p>
-      <w:pPr>
-        <w:jc w:val="both"/>
-        <w:rPr>
-          <w:rFonts w:ascii="Arial" w:hAnsi="Arial" w:cs="Arial"/>
-          <w:sz w:val="24"/>
-          <w:szCs w:val="24"/>
-        </w:rPr>
-      </w:pPr>
-      <w:r>
-        <w:rPr>
-          <w:rFonts w:ascii="Arial" w:hAnsi="Arial" w:cs="Arial"/>
-          <w:sz w:val="24"/>
-          <w:szCs w:val="24"/>
-        </w:rPr>
-        <w:t xml:space="preserve">Los Content </w:t>
-      </w:r>
-      <w:proofErr w:type="spellStart"/>
-      <w:r>
-        <w:rPr>
-          <w:rFonts w:ascii="Arial" w:hAnsi="Arial" w:cs="Arial"/>
-          <w:sz w:val="24"/>
-          <w:szCs w:val="24"/>
-        </w:rPr>
-        <w:t>providers</w:t>
-      </w:r>
-      <w:proofErr w:type="spellEnd"/>
-      <w:r>
-        <w:rPr>
-          <w:rFonts w:ascii="Arial" w:hAnsi="Arial" w:cs="Arial"/>
-          <w:sz w:val="24"/>
-          <w:szCs w:val="24"/>
-        </w:rPr>
-        <w:t xml:space="preserve"> (proveedores de contenido) proporcionan una capa</w:t>
+        <w:spacing w:after="0" w:line="360" w:lineRule="auto"/>
+        <w:contextualSpacing/>
+        <w:jc w:val="both"/>
+        <w:rPr>
+          <w:rFonts w:ascii="Arial" w:hAnsi="Arial" w:cs="Arial"/>
+          <w:sz w:val="24"/>
+          <w:szCs w:val="24"/>
+        </w:rPr>
+      </w:pPr>
+    </w:p>
+    <w:p>
+      <w:pPr>
+        <w:spacing w:after="0" w:line="360" w:lineRule="auto"/>
+        <w:contextualSpacing/>
+        <w:jc w:val="both"/>
+        <w:rPr>
+          <w:rFonts w:ascii="Arial" w:hAnsi="Arial" w:cs="Arial"/>
+          <w:b/>
+          <w:sz w:val="24"/>
+          <w:szCs w:val="24"/>
+        </w:rPr>
+      </w:pPr>
+      <w:r>
+        <w:rPr>
+          <w:rFonts w:ascii="Arial" w:hAnsi="Arial" w:cs="Arial"/>
+          <w:b/>
+          <w:sz w:val="24"/>
+          <w:szCs w:val="24"/>
+        </w:rPr>
+        <w:t>Content providers</w:t>
+      </w:r>
+    </w:p>
+    <w:p>
+      <w:pPr>
+        <w:spacing w:after="0" w:line="360" w:lineRule="auto"/>
+        <w:contextualSpacing/>
+        <w:jc w:val="both"/>
+        <w:rPr>
+          <w:rFonts w:ascii="Arial" w:hAnsi="Arial" w:cs="Arial"/>
+          <w:sz w:val="24"/>
+          <w:szCs w:val="24"/>
+        </w:rPr>
+      </w:pPr>
+      <w:r>
+        <w:rPr>
+          <w:rFonts w:ascii="Arial" w:hAnsi="Arial" w:cs="Arial"/>
+          <w:sz w:val="24"/>
+          <w:szCs w:val="24"/>
+        </w:rPr>
+        <w:t>Los Content providers (proveedores de contenido) proporcionan una capa</w:t>
       </w:r>
       <w:r>
         <w:rPr>
@@ -1828,25 +2948,7 @@
           <w:sz w:val="24"/>
           <w:szCs w:val="24"/>
         </w:rPr>
-        <w:t xml:space="preserve">de abstracción para acceder a datos almacenados por una aplicación de modo que puedan ser accesibles a otras aplicaciones. Mediante los Content </w:t>
-      </w:r>
-      <w:proofErr w:type="spellStart"/>
-      <w:r>
-        <w:rPr>
-          <w:rFonts w:ascii="Arial" w:hAnsi="Arial" w:cs="Arial"/>
-          <w:sz w:val="24"/>
-          <w:szCs w:val="24"/>
-        </w:rPr>
-        <w:t>providers</w:t>
-      </w:r>
-      <w:proofErr w:type="spellEnd"/>
-      <w:r>
-        <w:rPr>
-          <w:rFonts w:ascii="Arial" w:hAnsi="Arial" w:cs="Arial"/>
-          <w:sz w:val="24"/>
-          <w:szCs w:val="24"/>
-        </w:rPr>
-        <w:t>, una aplicación puede</w:t>
+        <w:t>de abstracción para acceder a datos almacenados por una aplicación de modo que puedan ser accesibles a otras aplicaciones. Mediante los Content providers, una aplicación puede</w:t>
       </w:r>
       <w:r>
         <w:rPr>
@@ -1859,190 +2961,178 @@
     </w:p>
     <w:p>
       <w:pPr>
-        <w:jc w:val="both"/>
-        <w:rPr>
-          <w:rFonts w:ascii="Arial" w:hAnsi="Arial" w:cs="Arial"/>
-          <w:sz w:val="24"/>
-          <w:szCs w:val="24"/>
-        </w:rPr>
-      </w:pPr>
-    </w:p>
-    <w:p>
-      <w:pPr>
-        <w:jc w:val="both"/>
-        <w:rPr>
-          <w:rFonts w:ascii="Arial" w:hAnsi="Arial" w:cs="Arial"/>
-          <w:sz w:val="24"/>
-          <w:szCs w:val="24"/>
-        </w:rPr>
-      </w:pPr>
-    </w:p>
-    <w:p>
-      <w:pPr>
-        <w:jc w:val="both"/>
-        <w:rPr>
-          <w:rFonts w:ascii="Arial" w:hAnsi="Arial" w:cs="Arial"/>
-          <w:b/>
-          <w:sz w:val="24"/>
-          <w:szCs w:val="24"/>
-        </w:rPr>
-      </w:pPr>
-      <w:proofErr w:type="spellStart"/>
-      <w:r>
-        <w:rPr>
-          <w:rFonts w:ascii="Arial" w:hAnsi="Arial" w:cs="Arial"/>
-          <w:b/>
+        <w:spacing w:after="0" w:line="360" w:lineRule="auto"/>
+        <w:contextualSpacing/>
+        <w:jc w:val="both"/>
+        <w:rPr>
+          <w:rFonts w:ascii="Arial" w:hAnsi="Arial" w:cs="Arial"/>
+          <w:sz w:val="24"/>
+          <w:szCs w:val="24"/>
+        </w:rPr>
+      </w:pPr>
+    </w:p>
+    <w:p>
+      <w:pPr>
+        <w:spacing w:after="0" w:line="360" w:lineRule="auto"/>
+        <w:contextualSpacing/>
+        <w:jc w:val="both"/>
+        <w:rPr>
+          <w:rFonts w:ascii="Arial" w:hAnsi="Arial" w:cs="Arial"/>
+          <w:sz w:val="24"/>
+          <w:szCs w:val="24"/>
+        </w:rPr>
+      </w:pPr>
+    </w:p>
+    <w:p>
+      <w:pPr>
+        <w:spacing w:after="0" w:line="360" w:lineRule="auto"/>
+        <w:contextualSpacing/>
+        <w:jc w:val="both"/>
+        <w:rPr>
+          <w:rFonts w:ascii="Arial" w:hAnsi="Arial" w:cs="Arial"/>
+          <w:b/>
+          <w:sz w:val="24"/>
+          <w:szCs w:val="24"/>
+        </w:rPr>
+      </w:pPr>
+      <w:r>
+        <w:rPr>
+          <w:rFonts w:ascii="Arial" w:hAnsi="Arial" w:cs="Arial"/>
+          <w:b/>
+          <w:sz w:val="24"/>
+          <w:szCs w:val="24"/>
+        </w:rPr>
+        <w:t>Fragment</w:t>
+      </w:r>
+    </w:p>
+    <w:p>
+      <w:pPr>
+        <w:spacing w:after="0" w:line="360" w:lineRule="auto"/>
+        <w:contextualSpacing/>
+        <w:jc w:val="both"/>
+        <w:rPr>
+          <w:rFonts w:ascii="Arial" w:hAnsi="Arial" w:cs="Arial"/>
+          <w:sz w:val="24"/>
+          <w:szCs w:val="24"/>
+        </w:rPr>
+      </w:pPr>
+      <w:r>
+        <w:rPr>
+          <w:rFonts w:ascii="Arial" w:hAnsi="Arial" w:cs="Arial"/>
+          <w:sz w:val="24"/>
+          <w:szCs w:val="24"/>
+        </w:rPr>
+        <w:t>Aparecen a partir de la versión 3.0 de Android para solucionar el problema de las múltiples pantallas. Su cometido principal es la reutilización tanto de código de lógica de trabajo como de las interfaces de esos códigos.</w:t>
+      </w:r>
+    </w:p>
+    <w:p>
+      <w:pPr>
+        <w:spacing w:after="0" w:line="360" w:lineRule="auto"/>
+        <w:contextualSpacing/>
+        <w:jc w:val="both"/>
+        <w:rPr>
+          <w:rFonts w:ascii="Arial" w:hAnsi="Arial" w:cs="Arial"/>
+          <w:sz w:val="24"/>
+          <w:szCs w:val="24"/>
+        </w:rPr>
+      </w:pPr>
+    </w:p>
+    <w:p>
+      <w:pPr>
+        <w:spacing w:after="0" w:line="360" w:lineRule="auto"/>
+        <w:contextualSpacing/>
+        <w:jc w:val="both"/>
+        <w:rPr>
+          <w:rFonts w:ascii="Arial" w:hAnsi="Arial" w:cs="Arial"/>
+          <w:b/>
+          <w:sz w:val="24"/>
+          <w:szCs w:val="24"/>
+        </w:rPr>
+      </w:pPr>
+      <w:r>
+        <w:rPr>
+          <w:rFonts w:ascii="Arial" w:hAnsi="Arial" w:cs="Arial"/>
+          <w:b/>
+          <w:sz w:val="24"/>
+          <w:szCs w:val="24"/>
+        </w:rPr>
+        <w:t>Intent</w:t>
+      </w:r>
+      <w:r>
+        <w:rPr>
+          <w:rFonts w:ascii="Arial" w:hAnsi="Arial" w:cs="Arial"/>
+          <w:b/>
+          <w:sz w:val="24"/>
+          <w:szCs w:val="24"/>
+        </w:rPr>
+        <w:t>s</w:t>
+      </w:r>
+    </w:p>
+    <w:p>
+      <w:pPr>
+        <w:spacing w:after="0" w:line="360" w:lineRule="auto"/>
+        <w:contextualSpacing/>
+        <w:jc w:val="both"/>
+        <w:rPr>
+          <w:rFonts w:ascii="Arial" w:hAnsi="Arial" w:cs="Arial"/>
+          <w:sz w:val="24"/>
+          <w:szCs w:val="24"/>
+        </w:rPr>
+      </w:pPr>
+      <w:r>
+        <w:rPr>
+          <w:rFonts w:ascii="Arial" w:hAnsi="Arial" w:cs="Arial"/>
+          <w:sz w:val="24"/>
+          <w:szCs w:val="24"/>
+        </w:rPr>
+        <w:t>Son lanzados constantemente a lo largo del sistema para notificar diversos eventos, desde la inserción de una tarjeta SD o que el dispositivo se está quedando sin batería hasta eventos específicos de alguna aplicación (petición de ejecutar una nueva actividad o servicio).</w:t>
+      </w:r>
+    </w:p>
+    <w:p>
+      <w:pPr>
+        <w:spacing w:after="0" w:line="360" w:lineRule="auto"/>
+        <w:contextualSpacing/>
+        <w:jc w:val="both"/>
+        <w:rPr>
+          <w:rFonts w:ascii="Arial" w:hAnsi="Arial" w:cs="Arial"/>
+          <w:sz w:val="24"/>
+          <w:szCs w:val="24"/>
+        </w:rPr>
+      </w:pPr>
+      <w:r>
+        <w:rPr>
+          <w:rFonts w:ascii="Arial" w:hAnsi="Arial" w:cs="Arial"/>
+          <w:sz w:val="24"/>
+          <w:szCs w:val="24"/>
+        </w:rPr>
+        <w:t xml:space="preserve">Los intentos son objetos de la clase Intent que contiene datos del mensaje a transmitir. Dentro de los datos transmitidos en el intent hay que diferenciar dos </w:t>
+      </w:r>
+      <w:r>
+        <w:rPr>
+          <w:rFonts w:ascii="Arial" w:hAnsi="Arial" w:cs="Arial"/>
           <w:sz w:val="24"/>
           <w:szCs w:val="24"/>
         </w:rPr>
         <w:lastRenderedPageBreak/>
-        <w:t>Fragment</w:t>
-      </w:r>
-      <w:proofErr w:type="spellEnd"/>
-    </w:p>
-    <w:p>
-      <w:pPr>
-        <w:jc w:val="both"/>
-        <w:rPr>
-          <w:rFonts w:ascii="Arial" w:hAnsi="Arial" w:cs="Arial"/>
-          <w:sz w:val="24"/>
-          <w:szCs w:val="24"/>
-        </w:rPr>
-      </w:pPr>
-      <w:r>
-        <w:rPr>
-          <w:rFonts w:ascii="Arial" w:hAnsi="Arial" w:cs="Arial"/>
-          <w:sz w:val="24"/>
-          <w:szCs w:val="24"/>
-        </w:rPr>
-        <w:t>Aparecen a partir de la versión 3.0 de Android para solucionar el problema de las múltiples pantallas. Su cometido principal es la reutilización tanto de código de lógica de trabajo como de las interfaces de esos códigos.</w:t>
-      </w:r>
-    </w:p>
-    <w:p>
-      <w:pPr>
-        <w:jc w:val="both"/>
-        <w:rPr>
-          <w:rFonts w:ascii="Arial" w:hAnsi="Arial" w:cs="Arial"/>
-          <w:sz w:val="24"/>
-          <w:szCs w:val="24"/>
-        </w:rPr>
-      </w:pPr>
-    </w:p>
-    <w:p>
-      <w:pPr>
-        <w:jc w:val="both"/>
-        <w:rPr>
-          <w:rFonts w:ascii="Arial" w:hAnsi="Arial" w:cs="Arial"/>
-          <w:b/>
-          <w:sz w:val="24"/>
-          <w:szCs w:val="24"/>
-        </w:rPr>
-      </w:pPr>
-      <w:proofErr w:type="spellStart"/>
-      <w:r>
-        <w:rPr>
-          <w:rFonts w:ascii="Arial" w:hAnsi="Arial" w:cs="Arial"/>
-          <w:b/>
-          <w:sz w:val="24"/>
-          <w:szCs w:val="24"/>
-        </w:rPr>
-        <w:t>Intent</w:t>
-      </w:r>
-      <w:r>
-        <w:rPr>
-          <w:rFonts w:ascii="Arial" w:hAnsi="Arial" w:cs="Arial"/>
-          <w:b/>
-          <w:sz w:val="24"/>
-          <w:szCs w:val="24"/>
-        </w:rPr>
-        <w:t>s</w:t>
-      </w:r>
-      <w:proofErr w:type="spellEnd"/>
-    </w:p>
-    <w:p>
-      <w:pPr>
-        <w:jc w:val="both"/>
-        <w:rPr>
-          <w:rFonts w:ascii="Arial" w:hAnsi="Arial" w:cs="Arial"/>
-          <w:sz w:val="24"/>
-          <w:szCs w:val="24"/>
-        </w:rPr>
-      </w:pPr>
-      <w:r>
-        <w:rPr>
-          <w:rFonts w:ascii="Arial" w:hAnsi="Arial" w:cs="Arial"/>
-          <w:sz w:val="24"/>
-          <w:szCs w:val="24"/>
-        </w:rPr>
-        <w:t>Son lanzados constantemente a lo largo del sistema para notificar diversos eventos, desde la inserción de una tarjeta SD o que el dispositivo se está quedando sin batería hasta eventos específicos de alguna aplicación (petición de ejecutar una nueva actividad o servicio).</w:t>
-      </w:r>
-    </w:p>
-    <w:p>
-      <w:pPr>
-        <w:jc w:val="both"/>
-        <w:rPr>
-          <w:rFonts w:ascii="Arial" w:hAnsi="Arial" w:cs="Arial"/>
-          <w:sz w:val="24"/>
-          <w:szCs w:val="24"/>
-        </w:rPr>
-      </w:pPr>
-      <w:r>
-        <w:rPr>
-          <w:rFonts w:ascii="Arial" w:hAnsi="Arial" w:cs="Arial"/>
-          <w:sz w:val="24"/>
-          <w:szCs w:val="24"/>
-        </w:rPr>
-        <w:t xml:space="preserve">Los intentos son objetos de la clase </w:t>
-      </w:r>
-      <w:proofErr w:type="spellStart"/>
-      <w:r>
-        <w:rPr>
-          <w:rFonts w:ascii="Arial" w:hAnsi="Arial" w:cs="Arial"/>
-          <w:sz w:val="24"/>
-          <w:szCs w:val="24"/>
-        </w:rPr>
-        <w:t>Intent</w:t>
-      </w:r>
-      <w:proofErr w:type="spellEnd"/>
-      <w:r>
-        <w:rPr>
-          <w:rFonts w:ascii="Arial" w:hAnsi="Arial" w:cs="Arial"/>
-          <w:sz w:val="24"/>
-          <w:szCs w:val="24"/>
-        </w:rPr>
-        <w:t xml:space="preserve"> que contiene datos del mensaje a transmitir. Dentro de los datos transmitidos en el </w:t>
-      </w:r>
-      <w:proofErr w:type="spellStart"/>
-      <w:r>
-        <w:rPr>
-          <w:rFonts w:ascii="Arial" w:hAnsi="Arial" w:cs="Arial"/>
-          <w:sz w:val="24"/>
-          <w:szCs w:val="24"/>
-        </w:rPr>
-        <w:t>intent</w:t>
-      </w:r>
-      <w:proofErr w:type="spellEnd"/>
-      <w:r>
-        <w:rPr>
-          <w:rFonts w:ascii="Arial" w:hAnsi="Arial" w:cs="Arial"/>
-          <w:sz w:val="24"/>
-          <w:szCs w:val="24"/>
-        </w:rPr>
-        <w:t xml:space="preserve"> hay que diferenciar dos partes que son la acción a realizar y los datos sobre los que realizar la acción. La acción a realizar viene definida por cada aplicación.</w:t>
-      </w:r>
-    </w:p>
-    <w:p>
-      <w:pPr>
-        <w:jc w:val="both"/>
-        <w:rPr>
-          <w:rFonts w:ascii="Arial" w:hAnsi="Arial" w:cs="Arial"/>
-          <w:sz w:val="24"/>
-          <w:szCs w:val="24"/>
-        </w:rPr>
-      </w:pPr>
-    </w:p>
-    <w:p>
-      <w:pPr>
+        <w:t>partes que son la acción a realizar y los datos sobre los que realizar la acción. La acción a realizar viene definida por cada aplicación.</w:t>
+      </w:r>
+    </w:p>
+    <w:p>
+      <w:pPr>
+        <w:spacing w:after="0" w:line="360" w:lineRule="auto"/>
+        <w:contextualSpacing/>
+        <w:jc w:val="both"/>
+        <w:rPr>
+          <w:rFonts w:ascii="Arial" w:hAnsi="Arial" w:cs="Arial"/>
+          <w:sz w:val="24"/>
+          <w:szCs w:val="24"/>
+        </w:rPr>
+      </w:pPr>
+    </w:p>
+    <w:p>
+      <w:pPr>
+        <w:spacing w:after="0" w:line="360" w:lineRule="auto"/>
+        <w:contextualSpacing/>
         <w:jc w:val="center"/>
         <w:rPr>
           <w:rFonts w:ascii="Arial" w:hAnsi="Arial" w:cs="Arial"/>
@@ -2063,6 +3153,8 @@
     </w:p>
     <w:p>
       <w:pPr>
+        <w:spacing w:after="0" w:line="360" w:lineRule="auto"/>
+        <w:contextualSpacing/>
         <w:jc w:val="both"/>
         <w:rPr>
           <w:rFonts w:ascii="Arial" w:hAnsi="Arial" w:cs="Arial"/>
@@ -2089,6 +3181,8 @@
     </w:p>
     <w:p>
       <w:pPr>
+        <w:spacing w:after="0" w:line="360" w:lineRule="auto"/>
+        <w:contextualSpacing/>
         <w:jc w:val="both"/>
         <w:rPr>
           <w:rFonts w:ascii="Arial" w:hAnsi="Arial" w:cs="Arial"/>
@@ -2107,6 +3201,8 @@
     </w:p>
     <w:p>
       <w:pPr>
+        <w:spacing w:after="0" w:line="360" w:lineRule="auto"/>
+        <w:contextualSpacing/>
         <w:jc w:val="both"/>
         <w:rPr>
           <w:rFonts w:ascii="Arial" w:hAnsi="Arial" w:cs="Arial"/>
@@ -2253,7 +3349,6 @@
           <w:sz w:val="24"/>
           <w:szCs w:val="24"/>
         </w:rPr>
-        <w:lastRenderedPageBreak/>
         <w:t xml:space="preserve">Destruida: </w:t>
       </w:r>
       <w:r>
@@ -2267,6 +3362,25 @@
     </w:p>
     <w:p>
       <w:pPr>
+        <w:rPr>
+          <w:rFonts w:ascii="Arial" w:hAnsi="Arial" w:cs="Arial"/>
+          <w:b/>
+          <w:sz w:val="24"/>
+          <w:szCs w:val="24"/>
+        </w:rPr>
+      </w:pPr>
+      <w:r>
+        <w:rPr>
+          <w:rFonts w:ascii="Arial" w:hAnsi="Arial" w:cs="Arial"/>
+          <w:b/>
+          <w:sz w:val="24"/>
+          <w:szCs w:val="24"/>
+        </w:rPr>
+        <w:br w:type="page"/>
+      </w:r>
+    </w:p>
+    <w:p>
+      <w:pPr>
         <w:pStyle w:val="Prrafodelista"/>
         <w:spacing w:after="0" w:line="360" w:lineRule="auto"/>
         <w:ind w:left="714"/>
@@ -2281,6 +3395,8 @@
     </w:p>
     <w:p>
       <w:pPr>
+        <w:spacing w:after="0" w:line="360" w:lineRule="auto"/>
+        <w:contextualSpacing/>
         <w:jc w:val="both"/>
         <w:rPr>
           <w:rFonts w:ascii="Arial" w:hAnsi="Arial" w:cs="Arial"/>
@@ -2996,14 +4112,7 @@
                                   <w:rFonts w:ascii="Arial" w:hAnsi="Arial" w:cs="Arial"/>
                                   <w:sz w:val="20"/>
                                 </w:rPr>
-                                <w:t>on</w:t>
-                              </w:r>
-                              <w:r>
-                                <w:rPr>
-                                  <w:rFonts w:ascii="Arial" w:hAnsi="Arial" w:cs="Arial"/>
-                                  <w:sz w:val="20"/>
-                                </w:rPr>
-                                <w:t>Restart</w:t>
+                                <w:t>onRestart</w:t>
                               </w:r>
                               <w:proofErr w:type="spellEnd"/>
                               <w:r>
@@ -3543,21 +4652,12 @@
                             <w:sz w:val="20"/>
                           </w:rPr>
                         </w:pPr>
-                        <w:proofErr w:type="spellStart"/>
                         <w:r>
                           <w:rPr>
                             <w:rFonts w:ascii="Arial" w:hAnsi="Arial" w:cs="Arial"/>
                             <w:sz w:val="20"/>
                           </w:rPr>
-                          <w:t>onCreate</w:t>
-                        </w:r>
-                        <w:proofErr w:type="spellEnd"/>
-                        <w:r>
-                          <w:rPr>
-                            <w:rFonts w:ascii="Arial" w:hAnsi="Arial" w:cs="Arial"/>
-                            <w:sz w:val="20"/>
-                          </w:rPr>
-                          <w:t>()</w:t>
+                          <w:t>onCreate()</w:t>
                         </w:r>
                       </w:p>
                       <w:p>
@@ -3572,21 +4672,12 @@
                             <w:sz w:val="20"/>
                           </w:rPr>
                         </w:pPr>
-                        <w:proofErr w:type="spellStart"/>
                         <w:r>
                           <w:rPr>
                             <w:rFonts w:ascii="Arial" w:hAnsi="Arial" w:cs="Arial"/>
                             <w:sz w:val="20"/>
                           </w:rPr>
-                          <w:t>onStart</w:t>
-                        </w:r>
-                        <w:proofErr w:type="spellEnd"/>
-                        <w:r>
-                          <w:rPr>
-                            <w:rFonts w:ascii="Arial" w:hAnsi="Arial" w:cs="Arial"/>
-                            <w:sz w:val="20"/>
-                          </w:rPr>
-                          <w:t>()</w:t>
+                          <w:t>onStart()</w:t>
                         </w:r>
                       </w:p>
                       <w:p>
@@ -3601,21 +4692,12 @@
                             <w:sz w:val="20"/>
                           </w:rPr>
                         </w:pPr>
-                        <w:proofErr w:type="spellStart"/>
                         <w:r>
                           <w:rPr>
                             <w:rFonts w:ascii="Arial" w:hAnsi="Arial" w:cs="Arial"/>
                             <w:sz w:val="20"/>
                           </w:rPr>
-                          <w:t>onResume</w:t>
-                        </w:r>
-                        <w:proofErr w:type="spellEnd"/>
-                        <w:r>
-                          <w:rPr>
-                            <w:rFonts w:ascii="Arial" w:hAnsi="Arial" w:cs="Arial"/>
-                            <w:sz w:val="20"/>
-                          </w:rPr>
-                          <w:t>()</w:t>
+                          <w:t>onResume()</w:t>
                         </w:r>
                       </w:p>
                     </w:txbxContent>
@@ -3664,21 +4746,12 @@
                             <w:sz w:val="20"/>
                           </w:rPr>
                         </w:pPr>
-                        <w:proofErr w:type="spellStart"/>
                         <w:r>
                           <w:rPr>
                             <w:rFonts w:ascii="Arial" w:hAnsi="Arial" w:cs="Arial"/>
                             <w:sz w:val="20"/>
                           </w:rPr>
-                          <w:t>onResume</w:t>
-                        </w:r>
-                        <w:proofErr w:type="spellEnd"/>
-                        <w:r>
-                          <w:rPr>
-                            <w:rFonts w:ascii="Arial" w:hAnsi="Arial" w:cs="Arial"/>
-                            <w:sz w:val="20"/>
-                          </w:rPr>
-                          <w:t>()</w:t>
+                          <w:t>onResume()</w:t>
                         </w:r>
                       </w:p>
                       <w:p>
@@ -3693,21 +4766,12 @@
                             <w:sz w:val="20"/>
                           </w:rPr>
                         </w:pPr>
-                        <w:proofErr w:type="spellStart"/>
                         <w:r>
                           <w:rPr>
                             <w:rFonts w:ascii="Arial" w:hAnsi="Arial" w:cs="Arial"/>
                             <w:sz w:val="20"/>
                           </w:rPr>
-                          <w:t>onStart</w:t>
-                        </w:r>
-                        <w:proofErr w:type="spellEnd"/>
-                        <w:r>
-                          <w:rPr>
-                            <w:rFonts w:ascii="Arial" w:hAnsi="Arial" w:cs="Arial"/>
-                            <w:sz w:val="20"/>
-                          </w:rPr>
-                          <w:t>()</w:t>
+                          <w:t>onStart()</w:t>
                         </w:r>
                       </w:p>
                       <w:p>
@@ -3722,28 +4786,12 @@
                             <w:sz w:val="20"/>
                           </w:rPr>
                         </w:pPr>
-                        <w:proofErr w:type="spellStart"/>
                         <w:r>
                           <w:rPr>
                             <w:rFonts w:ascii="Arial" w:hAnsi="Arial" w:cs="Arial"/>
                             <w:sz w:val="20"/>
                           </w:rPr>
-                          <w:t>on</w:t>
-                        </w:r>
-                        <w:r>
-                          <w:rPr>
-                            <w:rFonts w:ascii="Arial" w:hAnsi="Arial" w:cs="Arial"/>
-                            <w:sz w:val="20"/>
-                          </w:rPr>
-                          <w:t>Restart</w:t>
-                        </w:r>
-                        <w:proofErr w:type="spellEnd"/>
-                        <w:r>
-                          <w:rPr>
-                            <w:rFonts w:ascii="Arial" w:hAnsi="Arial" w:cs="Arial"/>
-                            <w:sz w:val="20"/>
-                          </w:rPr>
-                          <w:t>()</w:t>
+                          <w:t>onRestart()</w:t>
                         </w:r>
                       </w:p>
                       <w:p>
@@ -3769,7 +4817,6 @@
                             <w:sz w:val="20"/>
                           </w:rPr>
                         </w:pPr>
-                        <w:proofErr w:type="spellStart"/>
                         <w:proofErr w:type="gramStart"/>
                         <w:r>
                           <w:rPr>
@@ -3778,7 +4825,6 @@
                           </w:rPr>
                           <w:t>onResume</w:t>
                         </w:r>
-                        <w:proofErr w:type="spellEnd"/>
                         <w:proofErr w:type="gramEnd"/>
                         <w:r>
                           <w:rPr>
@@ -3832,7 +4878,6 @@
                             <w:sz w:val="20"/>
                           </w:rPr>
                         </w:pPr>
-                        <w:proofErr w:type="spellStart"/>
                         <w:proofErr w:type="gramStart"/>
                         <w:r>
                           <w:rPr>
@@ -3848,7 +4893,6 @@
                           </w:rPr>
                           <w:t>Pause</w:t>
                         </w:r>
-                        <w:proofErr w:type="spellEnd"/>
                         <w:proofErr w:type="gramEnd"/>
                         <w:r>
                           <w:rPr>
@@ -3881,7 +4925,6 @@
                             <w:sz w:val="20"/>
                           </w:rPr>
                         </w:pPr>
-                        <w:proofErr w:type="spellStart"/>
                         <w:proofErr w:type="gramStart"/>
                         <w:r>
                           <w:rPr>
@@ -3897,7 +4940,6 @@
                           </w:rPr>
                           <w:t>Stop</w:t>
                         </w:r>
-                        <w:proofErr w:type="spellEnd"/>
                         <w:proofErr w:type="gramEnd"/>
                         <w:r>
                           <w:rPr>
@@ -4022,16 +5064,20 @@
     </w:p>
     <w:p>
       <w:pPr>
-        <w:jc w:val="both"/>
-        <w:rPr>
-          <w:rFonts w:ascii="Arial" w:hAnsi="Arial" w:cs="Arial"/>
-          <w:sz w:val="24"/>
-          <w:szCs w:val="24"/>
-        </w:rPr>
-      </w:pPr>
-    </w:p>
-    <w:p>
-      <w:pPr>
+        <w:spacing w:after="0" w:line="360" w:lineRule="auto"/>
+        <w:contextualSpacing/>
+        <w:jc w:val="both"/>
+        <w:rPr>
+          <w:rFonts w:ascii="Arial" w:hAnsi="Arial" w:cs="Arial"/>
+          <w:sz w:val="24"/>
+          <w:szCs w:val="24"/>
+        </w:rPr>
+      </w:pPr>
+    </w:p>
+    <w:p>
+      <w:pPr>
+        <w:spacing w:after="0" w:line="360" w:lineRule="auto"/>
+        <w:contextualSpacing/>
         <w:jc w:val="center"/>
         <w:rPr>
           <w:rFonts w:ascii="Arial" w:hAnsi="Arial" w:cs="Arial"/>
@@ -4042,46 +5088,56 @@
     </w:p>
     <w:p>
       <w:pPr>
-        <w:jc w:val="both"/>
-        <w:rPr>
-          <w:rFonts w:ascii="Arial" w:hAnsi="Arial" w:cs="Arial"/>
-          <w:sz w:val="24"/>
-          <w:szCs w:val="24"/>
-        </w:rPr>
-      </w:pPr>
-    </w:p>
-    <w:p>
-      <w:pPr>
-        <w:jc w:val="both"/>
-        <w:rPr>
-          <w:rFonts w:ascii="Arial" w:hAnsi="Arial" w:cs="Arial"/>
-          <w:sz w:val="24"/>
-          <w:szCs w:val="24"/>
-        </w:rPr>
-      </w:pPr>
-    </w:p>
-    <w:p>
-      <w:pPr>
-        <w:jc w:val="both"/>
-        <w:rPr>
-          <w:rFonts w:ascii="Arial" w:hAnsi="Arial" w:cs="Arial"/>
-          <w:sz w:val="24"/>
-          <w:szCs w:val="24"/>
-        </w:rPr>
-      </w:pPr>
-    </w:p>
-    <w:p>
-      <w:pPr>
-        <w:jc w:val="both"/>
-        <w:rPr>
-          <w:rFonts w:ascii="Arial" w:hAnsi="Arial" w:cs="Arial"/>
-          <w:sz w:val="24"/>
-          <w:szCs w:val="24"/>
-        </w:rPr>
-      </w:pPr>
-    </w:p>
-    <w:p>
-      <w:pPr>
+        <w:spacing w:after="0" w:line="360" w:lineRule="auto"/>
+        <w:contextualSpacing/>
+        <w:jc w:val="both"/>
+        <w:rPr>
+          <w:rFonts w:ascii="Arial" w:hAnsi="Arial" w:cs="Arial"/>
+          <w:sz w:val="24"/>
+          <w:szCs w:val="24"/>
+        </w:rPr>
+      </w:pPr>
+    </w:p>
+    <w:p>
+      <w:pPr>
+        <w:spacing w:after="0" w:line="360" w:lineRule="auto"/>
+        <w:contextualSpacing/>
+        <w:jc w:val="both"/>
+        <w:rPr>
+          <w:rFonts w:ascii="Arial" w:hAnsi="Arial" w:cs="Arial"/>
+          <w:sz w:val="24"/>
+          <w:szCs w:val="24"/>
+        </w:rPr>
+      </w:pPr>
+    </w:p>
+    <w:p>
+      <w:pPr>
+        <w:spacing w:after="0" w:line="360" w:lineRule="auto"/>
+        <w:contextualSpacing/>
+        <w:jc w:val="both"/>
+        <w:rPr>
+          <w:rFonts w:ascii="Arial" w:hAnsi="Arial" w:cs="Arial"/>
+          <w:sz w:val="24"/>
+          <w:szCs w:val="24"/>
+        </w:rPr>
+      </w:pPr>
+    </w:p>
+    <w:p>
+      <w:pPr>
+        <w:spacing w:after="0" w:line="360" w:lineRule="auto"/>
+        <w:contextualSpacing/>
+        <w:jc w:val="both"/>
+        <w:rPr>
+          <w:rFonts w:ascii="Arial" w:hAnsi="Arial" w:cs="Arial"/>
+          <w:sz w:val="24"/>
+          <w:szCs w:val="24"/>
+        </w:rPr>
+      </w:pPr>
+    </w:p>
+    <w:p>
+      <w:pPr>
+        <w:spacing w:after="0" w:line="360" w:lineRule="auto"/>
+        <w:contextualSpacing/>
         <w:rPr>
           <w:rFonts w:ascii="Arial" w:hAnsi="Arial" w:cs="Arial"/>
           <w:sz w:val="24"/>
@@ -4094,140 +5150,12 @@
           <w:noProof/>
           <w:sz w:val="24"/>
           <w:szCs w:val="24"/>
+          <w:lang w:eastAsia="es-EC"/>
         </w:rPr>
         <mc:AlternateContent>
           <mc:Choice Requires="wps">
             <w:drawing>
-              <wp:anchor distT="45720" distB="45720" distL="114300" distR="114300" simplePos="0" relativeHeight="251697152" behindDoc="0" locked="0" layoutInCell="1" allowOverlap="1" wp14:anchorId="08999A4C" wp14:editId="07C11800">
-                <wp:simplePos x="0" y="0"/>
-                <wp:positionH relativeFrom="margin">
-                  <wp:align>center</wp:align>
-                </wp:positionH>
-                <wp:positionV relativeFrom="paragraph">
-                  <wp:posOffset>2176634</wp:posOffset>
-                </wp:positionV>
-                <wp:extent cx="2461260" cy="254635"/>
-                <wp:effectExtent l="0" t="0" r="0" b="0"/>
-                <wp:wrapSquare wrapText="bothSides"/>
-                <wp:docPr id="26" name="Cuadro de texto 2"/>
-                <wp:cNvGraphicFramePr>
-                  <a:graphicFrameLocks xmlns:a="http://schemas.openxmlformats.org/drawingml/2006/main"/>
-                </wp:cNvGraphicFramePr>
-                <a:graphic xmlns:a="http://schemas.openxmlformats.org/drawingml/2006/main">
-                  <a:graphicData uri="http://schemas.microsoft.com/office/word/2010/wordprocessingShape">
-                    <wps:wsp>
-                      <wps:cNvSpPr txBox="1">
-                        <a:spLocks noChangeArrowheads="1"/>
-                      </wps:cNvSpPr>
-                      <wps:spPr bwMode="auto">
-                        <a:xfrm>
-                          <a:off x="0" y="0"/>
-                          <a:ext cx="2461260" cy="254635"/>
-                        </a:xfrm>
-                        <a:prstGeom prst="rect">
-                          <a:avLst/>
-                        </a:prstGeom>
-                        <a:noFill/>
-                        <a:ln w="9525">
-                          <a:noFill/>
-                          <a:miter lim="800000"/>
-                          <a:headEnd/>
-                          <a:tailEnd/>
-                        </a:ln>
-                      </wps:spPr>
-                      <wps:txbx>
-                        <w:txbxContent>
-                          <w:p>
-                            <w:pPr>
-                              <w:rPr>
-                                <w:rFonts w:ascii="Arial" w:hAnsi="Arial" w:cs="Arial"/>
-                                <w:sz w:val="20"/>
-                              </w:rPr>
-                            </w:pPr>
-                            <w:r>
-                              <w:rPr>
-                                <w:rFonts w:ascii="Arial" w:hAnsi="Arial" w:cs="Arial"/>
-                                <w:sz w:val="18"/>
-                              </w:rPr>
-                              <w:t>Estados de un Activity y paso entre ellos</w:t>
-                            </w:r>
-                          </w:p>
-                          <w:p>
-                            <w:pPr>
-                              <w:pStyle w:val="Prrafodelista"/>
-                              <w:rPr>
-                                <w:rFonts w:ascii="Arial" w:hAnsi="Arial" w:cs="Arial"/>
-                                <w:sz w:val="20"/>
-                              </w:rPr>
-                            </w:pPr>
-                          </w:p>
-                          <w:p/>
-                        </w:txbxContent>
-                      </wps:txbx>
-                      <wps:bodyPr rot="0" vert="horz" wrap="square" lIns="91440" tIns="45720" rIns="91440" bIns="45720" anchor="t" anchorCtr="0">
-                        <a:noAutofit/>
-                      </wps:bodyPr>
-                    </wps:wsp>
-                  </a:graphicData>
-                </a:graphic>
-                <wp14:sizeRelH relativeFrom="margin">
-                  <wp14:pctWidth>0</wp14:pctWidth>
-                </wp14:sizeRelH>
-                <wp14:sizeRelV relativeFrom="margin">
-                  <wp14:pctHeight>0</wp14:pctHeight>
-                </wp14:sizeRelV>
-              </wp:anchor>
-            </w:drawing>
-          </mc:Choice>
-          <mc:Fallback>
-            <w:pict>
-              <v:shape w14:anchorId="08999A4C" id="Cuadro de texto 2" o:spid="_x0000_s1047" type="#_x0000_t202" style="position:absolute;margin-left:0;margin-top:171.4pt;width:193.8pt;height:20.05pt;z-index:251697152;visibility:visible;mso-wrap-style:square;mso-width-percent:0;mso-height-percent:0;mso-wrap-distance-left:9pt;mso-wrap-distance-top:3.6pt;mso-wrap-distance-right:9pt;mso-wrap-distance-bottom:3.6pt;mso-position-horizontal:center;mso-position-horizontal-relative:margin;mso-position-vertical:absolute;mso-position-vertical-relative:text;mso-width-percent:0;mso-height-percent:0;mso-width-relative:margin;mso-height-relative:margin;v-text-anchor:top" o:gfxdata="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" filled="f" stroked="f">
-                <v:textbox>
-                  <w:txbxContent>
-                    <w:p>
-                      <w:pPr>
-                        <w:rPr>
-                          <w:rFonts w:ascii="Arial" w:hAnsi="Arial" w:cs="Arial"/>
-                          <w:sz w:val="20"/>
-                        </w:rPr>
-                      </w:pPr>
-                      <w:r>
-                        <w:rPr>
-                          <w:rFonts w:ascii="Arial" w:hAnsi="Arial" w:cs="Arial"/>
-                          <w:sz w:val="18"/>
-                        </w:rPr>
-                        <w:t>Estados de un Activity y paso entre ellos</w:t>
-                      </w:r>
-                    </w:p>
-                    <w:p>
-                      <w:pPr>
-                        <w:pStyle w:val="Prrafodelista"/>
-                        <w:rPr>
-                          <w:rFonts w:ascii="Arial" w:hAnsi="Arial" w:cs="Arial"/>
-                          <w:sz w:val="20"/>
-                        </w:rPr>
-                      </w:pPr>
-                    </w:p>
-                    <w:p/>
-                  </w:txbxContent>
-                </v:textbox>
-                <w10:wrap type="square" anchorx="margin"/>
-              </v:shape>
-            </w:pict>
-          </mc:Fallback>
-        </mc:AlternateContent>
-      </w:r>
-      <w:r>
-        <w:rPr>
-          <w:rFonts w:ascii="Arial" w:hAnsi="Arial" w:cs="Arial"/>
-          <w:noProof/>
-          <w:sz w:val="24"/>
-          <w:szCs w:val="24"/>
-        </w:rPr>
-        <mc:AlternateContent>
-          <mc:Choice Requires="wps">
-            <w:drawing>
-              <wp:anchor distT="45720" distB="45720" distL="114300" distR="114300" simplePos="0" relativeHeight="251687936" behindDoc="0" locked="0" layoutInCell="1" allowOverlap="1" wp14:anchorId="78C321E8" wp14:editId="70F8AD07">
+              <wp:anchor distT="45720" distB="45720" distL="114300" distR="114300" simplePos="0" relativeHeight="251687936" behindDoc="0" locked="0" layoutInCell="1" allowOverlap="1" wp14:anchorId="5D3E3731" wp14:editId="36D84165">
                 <wp:simplePos x="0" y="0"/>
                 <wp:positionH relativeFrom="margin">
                   <wp:posOffset>2379589</wp:posOffset>
@@ -4328,7 +5256,11 @@
           </mc:Choice>
           <mc:Fallback>
             <w:pict>
-              <v:shape w14:anchorId="78C321E8" id="_x0000_s1048" type="#_x0000_t202" style="position:absolute;margin-left:187.35pt;margin-top:91.45pt;width:74.05pt;height:21.45pt;z-index:251687936;visibility:visible;mso-wrap-style:square;mso-width-percent:0;mso-height-percent:0;mso-wrap-distance-left:9pt;mso-wrap-distance-top:3.6pt;mso-wrap-distance-right:9pt;mso-wrap-distance-bottom:3.6pt;mso-position-horizontal:absolute;mso-position-horizontal-relative:margin;mso-position-vertical:absolute;mso-position-vertical-relative:text;mso-width-percent:0;mso-height-percent:0;mso-width-relative:margin;mso-height-relative:margin;v-text-anchor:top" o:gfxdata="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" filled="f" stroked="f">
+              <v:shapetype w14:anchorId="5D3E3731" id="_x0000_t202" coordsize="21600,21600" o:spt="202" path="m,l,21600r21600,l21600,xe">
+                <v:stroke joinstyle="miter"/>
+                <v:path gradientshapeok="t" o:connecttype="rect"/>
+              </v:shapetype>
+              <v:shape id="Cuadro de texto 2" o:spid="_x0000_s1047" type="#_x0000_t202" style="position:absolute;margin-left:187.35pt;margin-top:91.45pt;width:74.05pt;height:21.45pt;z-index:251687936;visibility:visible;mso-wrap-style:square;mso-width-percent:0;mso-height-percent:0;mso-wrap-distance-left:9pt;mso-wrap-distance-top:3.6pt;mso-wrap-distance-right:9pt;mso-wrap-distance-bottom:3.6pt;mso-position-horizontal:absolute;mso-position-horizontal-relative:margin;mso-position-vertical:absolute;mso-position-vertical-relative:text;mso-width-percent:0;mso-height-percent:0;mso-width-relative:margin;mso-height-relative:margin;v-text-anchor:top" o:gfxdata="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" filled="f" stroked="f">
                 <v:textbox>
                   <w:txbxContent>
                     <w:p>
@@ -4385,69 +5317,85 @@
     </w:p>
     <w:p>
       <w:pPr>
-        <w:rPr>
-          <w:rFonts w:ascii="Arial" w:hAnsi="Arial" w:cs="Arial"/>
-          <w:sz w:val="24"/>
-          <w:szCs w:val="24"/>
-        </w:rPr>
-      </w:pPr>
-    </w:p>
-    <w:p>
-      <w:pPr>
-        <w:rPr>
-          <w:rFonts w:ascii="Arial" w:hAnsi="Arial" w:cs="Arial"/>
-          <w:sz w:val="24"/>
-          <w:szCs w:val="24"/>
-        </w:rPr>
-      </w:pPr>
-    </w:p>
-    <w:p>
-      <w:pPr>
-        <w:rPr>
-          <w:rFonts w:ascii="Arial" w:hAnsi="Arial" w:cs="Arial"/>
-          <w:sz w:val="24"/>
-          <w:szCs w:val="24"/>
-        </w:rPr>
-      </w:pPr>
-    </w:p>
-    <w:p>
-      <w:pPr>
-        <w:rPr>
-          <w:rFonts w:ascii="Arial" w:hAnsi="Arial" w:cs="Arial"/>
-          <w:sz w:val="24"/>
-          <w:szCs w:val="24"/>
-        </w:rPr>
-      </w:pPr>
-    </w:p>
-    <w:p>
-      <w:pPr>
-        <w:rPr>
-          <w:rFonts w:ascii="Arial" w:hAnsi="Arial" w:cs="Arial"/>
-          <w:sz w:val="24"/>
-          <w:szCs w:val="24"/>
-        </w:rPr>
-      </w:pPr>
-    </w:p>
-    <w:p>
-      <w:pPr>
-        <w:rPr>
-          <w:rFonts w:ascii="Arial" w:hAnsi="Arial" w:cs="Arial"/>
-          <w:sz w:val="24"/>
-          <w:szCs w:val="24"/>
-        </w:rPr>
-      </w:pPr>
-    </w:p>
-    <w:p>
-      <w:pPr>
-        <w:rPr>
-          <w:rFonts w:ascii="Arial" w:hAnsi="Arial" w:cs="Arial"/>
-          <w:sz w:val="24"/>
-          <w:szCs w:val="24"/>
-        </w:rPr>
-      </w:pPr>
-    </w:p>
-    <w:p>
-      <w:pPr>
+        <w:spacing w:after="0" w:line="360" w:lineRule="auto"/>
+        <w:contextualSpacing/>
+        <w:rPr>
+          <w:rFonts w:ascii="Arial" w:hAnsi="Arial" w:cs="Arial"/>
+          <w:sz w:val="24"/>
+          <w:szCs w:val="24"/>
+        </w:rPr>
+      </w:pPr>
+    </w:p>
+    <w:p>
+      <w:pPr>
+        <w:spacing w:after="0" w:line="360" w:lineRule="auto"/>
+        <w:contextualSpacing/>
+        <w:rPr>
+          <w:rFonts w:ascii="Arial" w:hAnsi="Arial" w:cs="Arial"/>
+          <w:sz w:val="24"/>
+          <w:szCs w:val="24"/>
+        </w:rPr>
+      </w:pPr>
+    </w:p>
+    <w:p>
+      <w:pPr>
+        <w:spacing w:after="0" w:line="360" w:lineRule="auto"/>
+        <w:contextualSpacing/>
+        <w:rPr>
+          <w:rFonts w:ascii="Arial" w:hAnsi="Arial" w:cs="Arial"/>
+          <w:sz w:val="24"/>
+          <w:szCs w:val="24"/>
+        </w:rPr>
+      </w:pPr>
+    </w:p>
+    <w:p>
+      <w:pPr>
+        <w:spacing w:after="0" w:line="360" w:lineRule="auto"/>
+        <w:contextualSpacing/>
+        <w:rPr>
+          <w:rFonts w:ascii="Arial" w:hAnsi="Arial" w:cs="Arial"/>
+          <w:sz w:val="24"/>
+          <w:szCs w:val="24"/>
+        </w:rPr>
+      </w:pPr>
+    </w:p>
+    <w:p>
+      <w:pPr>
+        <w:spacing w:after="0" w:line="360" w:lineRule="auto"/>
+        <w:contextualSpacing/>
+        <w:rPr>
+          <w:rFonts w:ascii="Arial" w:hAnsi="Arial" w:cs="Arial"/>
+          <w:sz w:val="24"/>
+          <w:szCs w:val="24"/>
+        </w:rPr>
+      </w:pPr>
+    </w:p>
+    <w:p>
+      <w:pPr>
+        <w:spacing w:after="0" w:line="360" w:lineRule="auto"/>
+        <w:contextualSpacing/>
+        <w:rPr>
+          <w:rFonts w:ascii="Arial" w:hAnsi="Arial" w:cs="Arial"/>
+          <w:sz w:val="24"/>
+          <w:szCs w:val="24"/>
+        </w:rPr>
+      </w:pPr>
+    </w:p>
+    <w:p>
+      <w:pPr>
+        <w:spacing w:after="0" w:line="360" w:lineRule="auto"/>
+        <w:contextualSpacing/>
+        <w:rPr>
+          <w:rFonts w:ascii="Arial" w:hAnsi="Arial" w:cs="Arial"/>
+          <w:sz w:val="24"/>
+          <w:szCs w:val="24"/>
+        </w:rPr>
+      </w:pPr>
+    </w:p>
+    <w:p>
+      <w:pPr>
+        <w:spacing w:after="0" w:line="360" w:lineRule="auto"/>
+        <w:contextualSpacing/>
         <w:rPr>
           <w:rFonts w:ascii="Arial" w:hAnsi="Arial" w:cs="Arial"/>
           <w:sz w:val="24"/>
@@ -4461,13 +5409,190 @@
           <w:tab w:val="left" w:pos="2658"/>
         </w:tabs>
         <w:spacing w:after="0" w:line="360" w:lineRule="auto"/>
-        <w:jc w:val="both"/>
-        <w:rPr>
-          <w:rFonts w:ascii="Arial" w:hAnsi="Arial" w:cs="Arial"/>
-          <w:sz w:val="24"/>
-          <w:szCs w:val="24"/>
-        </w:rPr>
-      </w:pPr>
+        <w:contextualSpacing/>
+        <w:jc w:val="both"/>
+        <w:rPr>
+          <w:rFonts w:ascii="Arial" w:hAnsi="Arial" w:cs="Arial"/>
+          <w:sz w:val="24"/>
+          <w:szCs w:val="24"/>
+        </w:rPr>
+      </w:pPr>
+    </w:p>
+    <w:p>
+      <w:pPr>
+        <w:tabs>
+          <w:tab w:val="left" w:pos="2658"/>
+        </w:tabs>
+        <w:spacing w:after="0" w:line="360" w:lineRule="auto"/>
+        <w:contextualSpacing/>
+        <w:jc w:val="both"/>
+        <w:rPr>
+          <w:rFonts w:ascii="Arial" w:hAnsi="Arial" w:cs="Arial"/>
+          <w:sz w:val="24"/>
+          <w:szCs w:val="24"/>
+        </w:rPr>
+      </w:pPr>
+      <w:r>
+        <w:rPr>
+          <w:rFonts w:ascii="Arial" w:hAnsi="Arial" w:cs="Arial"/>
+          <w:noProof/>
+          <w:sz w:val="24"/>
+          <w:szCs w:val="24"/>
+          <w:lang w:eastAsia="es-EC"/>
+        </w:rPr>
+        <mc:AlternateContent>
+          <mc:Choice Requires="wps">
+            <w:drawing>
+              <wp:anchor distT="45720" distB="45720" distL="114300" distR="114300" simplePos="0" relativeHeight="251697152" behindDoc="0" locked="0" layoutInCell="1" allowOverlap="1" wp14:anchorId="4C1C52A4" wp14:editId="759B408E">
+                <wp:simplePos x="0" y="0"/>
+                <wp:positionH relativeFrom="margin">
+                  <wp:align>center</wp:align>
+                </wp:positionH>
+                <wp:positionV relativeFrom="paragraph">
+                  <wp:posOffset>22860</wp:posOffset>
+                </wp:positionV>
+                <wp:extent cx="2461260" cy="254635"/>
+                <wp:effectExtent l="0" t="0" r="0" b="0"/>
+                <wp:wrapSquare wrapText="bothSides"/>
+                <wp:docPr id="26" name="Cuadro de texto 2"/>
+                <wp:cNvGraphicFramePr>
+                  <a:graphicFrameLocks xmlns:a="http://schemas.openxmlformats.org/drawingml/2006/main"/>
+                </wp:cNvGraphicFramePr>
+                <a:graphic xmlns:a="http://schemas.openxmlformats.org/drawingml/2006/main">
+                  <a:graphicData uri="http://schemas.microsoft.com/office/word/2010/wordprocessingShape">
+                    <wps:wsp>
+                      <wps:cNvSpPr txBox="1">
+                        <a:spLocks noChangeArrowheads="1"/>
+                      </wps:cNvSpPr>
+                      <wps:spPr bwMode="auto">
+                        <a:xfrm>
+                          <a:off x="0" y="0"/>
+                          <a:ext cx="2461260" cy="254635"/>
+                        </a:xfrm>
+                        <a:prstGeom prst="rect">
+                          <a:avLst/>
+                        </a:prstGeom>
+                        <a:noFill/>
+                        <a:ln w="9525">
+                          <a:noFill/>
+                          <a:miter lim="800000"/>
+                          <a:headEnd/>
+                          <a:tailEnd/>
+                        </a:ln>
+                      </wps:spPr>
+                      <wps:txbx>
+                        <w:txbxContent>
+                          <w:p>
+                            <w:pPr>
+                              <w:rPr>
+                                <w:rFonts w:ascii="Arial" w:hAnsi="Arial" w:cs="Arial"/>
+                                <w:sz w:val="20"/>
+                              </w:rPr>
+                            </w:pPr>
+                            <w:r>
+                              <w:rPr>
+                                <w:rFonts w:ascii="Arial" w:hAnsi="Arial" w:cs="Arial"/>
+                                <w:sz w:val="18"/>
+                              </w:rPr>
+                              <w:t>Estados de un Activity y paso entre ellos</w:t>
+                            </w:r>
+                          </w:p>
+                          <w:p>
+                            <w:pPr>
+                              <w:pStyle w:val="Prrafodelista"/>
+                              <w:rPr>
+                                <w:rFonts w:ascii="Arial" w:hAnsi="Arial" w:cs="Arial"/>
+                                <w:sz w:val="20"/>
+                              </w:rPr>
+                            </w:pPr>
+                          </w:p>
+                          <w:p/>
+                        </w:txbxContent>
+                      </wps:txbx>
+                      <wps:bodyPr rot="0" vert="horz" wrap="square" lIns="91440" tIns="45720" rIns="91440" bIns="45720" anchor="t" anchorCtr="0">
+                        <a:noAutofit/>
+                      </wps:bodyPr>
+                    </wps:wsp>
+                  </a:graphicData>
+                </a:graphic>
+                <wp14:sizeRelH relativeFrom="margin">
+                  <wp14:pctWidth>0</wp14:pctWidth>
+                </wp14:sizeRelH>
+                <wp14:sizeRelV relativeFrom="margin">
+                  <wp14:pctHeight>0</wp14:pctHeight>
+                </wp14:sizeRelV>
+              </wp:anchor>
+            </w:drawing>
+          </mc:Choice>
+          <mc:Fallback>
+            <w:pict>
+              <v:shape w14:anchorId="4C1C52A4" id="_x0000_s1048" type="#_x0000_t202" style="position:absolute;left:0;text-align:left;margin-left:0;margin-top:1.8pt;width:193.8pt;height:20.05pt;z-index:251697152;visibility:visible;mso-wrap-style:square;mso-width-percent:0;mso-height-percent:0;mso-wrap-distance-left:9pt;mso-wrap-distance-top:3.6pt;mso-wrap-distance-right:9pt;mso-wrap-distance-bottom:3.6pt;mso-position-horizontal:center;mso-position-horizontal-relative:margin;mso-position-vertical:absolute;mso-position-vertical-relative:text;mso-width-percent:0;mso-height-percent:0;mso-width-relative:margin;mso-height-relative:margin;v-text-anchor:top" o:gfxdata="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" filled="f" stroked="f">
+                <v:textbox>
+                  <w:txbxContent>
+                    <w:p>
+                      <w:pPr>
+                        <w:rPr>
+                          <w:rFonts w:ascii="Arial" w:hAnsi="Arial" w:cs="Arial"/>
+                          <w:sz w:val="20"/>
+                        </w:rPr>
+                      </w:pPr>
+                      <w:r>
+                        <w:rPr>
+                          <w:rFonts w:ascii="Arial" w:hAnsi="Arial" w:cs="Arial"/>
+                          <w:sz w:val="18"/>
+                        </w:rPr>
+                        <w:t>Estados de un Activity y paso entre ellos</w:t>
+                      </w:r>
+                    </w:p>
+                    <w:p>
+                      <w:pPr>
+                        <w:pStyle w:val="Prrafodelista"/>
+                        <w:rPr>
+                          <w:rFonts w:ascii="Arial" w:hAnsi="Arial" w:cs="Arial"/>
+                          <w:sz w:val="20"/>
+                        </w:rPr>
+                      </w:pPr>
+                    </w:p>
+                    <w:p/>
+                  </w:txbxContent>
+                </v:textbox>
+                <w10:wrap type="square" anchorx="margin"/>
+              </v:shape>
+            </w:pict>
+          </mc:Fallback>
+        </mc:AlternateContent>
+      </w:r>
+    </w:p>
+    <w:p>
+      <w:pPr>
+        <w:tabs>
+          <w:tab w:val="left" w:pos="2658"/>
+        </w:tabs>
+        <w:spacing w:after="0" w:line="360" w:lineRule="auto"/>
+        <w:contextualSpacing/>
+        <w:jc w:val="both"/>
+        <w:rPr>
+          <w:rFonts w:ascii="Arial" w:hAnsi="Arial" w:cs="Arial"/>
+          <w:sz w:val="24"/>
+          <w:szCs w:val="24"/>
+        </w:rPr>
+      </w:pPr>
+    </w:p>
+    <w:p>
+      <w:pPr>
+        <w:tabs>
+          <w:tab w:val="left" w:pos="2658"/>
+        </w:tabs>
+        <w:spacing w:after="0" w:line="360" w:lineRule="auto"/>
+        <w:contextualSpacing/>
+        <w:jc w:val="both"/>
+        <w:rPr>
+          <w:rFonts w:ascii="Arial" w:hAnsi="Arial" w:cs="Arial"/>
+          <w:sz w:val="24"/>
+          <w:szCs w:val="24"/>
+        </w:rPr>
+      </w:pPr>
+      <w:bookmarkStart w:id="0" w:name="_GoBack"/>
       <w:r>
         <w:rPr>
           <w:rFonts w:ascii="Arial" w:hAnsi="Arial" w:cs="Arial"/>
@@ -4486,6 +5611,7 @@
         <w:shd w:val="clear" w:color="auto" w:fill="FFFFFF"/>
         <w:spacing w:after="0" w:line="360" w:lineRule="auto"/>
         <w:ind w:left="714" w:hanging="357"/>
+        <w:contextualSpacing/>
         <w:jc w:val="both"/>
         <w:rPr>
           <w:rFonts w:ascii="Arial" w:eastAsia="Times New Roman" w:hAnsi="Arial" w:cs="Arial"/>
@@ -4579,6 +5705,7 @@
         <w:shd w:val="clear" w:color="auto" w:fill="FFFFFF"/>
         <w:spacing w:after="0" w:line="360" w:lineRule="auto"/>
         <w:ind w:left="714" w:hanging="357"/>
+        <w:contextualSpacing/>
         <w:jc w:val="both"/>
         <w:rPr>
           <w:rFonts w:ascii="Arial" w:eastAsia="Times New Roman" w:hAnsi="Arial" w:cs="Arial"/>
@@ -4682,6 +5809,7 @@
         <w:shd w:val="clear" w:color="auto" w:fill="FFFFFF"/>
         <w:spacing w:after="0" w:line="360" w:lineRule="auto"/>
         <w:ind w:left="714" w:hanging="357"/>
+        <w:contextualSpacing/>
         <w:jc w:val="both"/>
         <w:rPr>
           <w:rFonts w:ascii="Arial" w:eastAsia="Times New Roman" w:hAnsi="Arial" w:cs="Arial"/>
@@ -4844,6 +5972,7 @@
         <w:shd w:val="clear" w:color="auto" w:fill="FFFFFF"/>
         <w:spacing w:after="0" w:line="360" w:lineRule="auto"/>
         <w:ind w:left="714" w:hanging="357"/>
+        <w:contextualSpacing/>
         <w:jc w:val="both"/>
         <w:rPr>
           <w:rFonts w:ascii="Arial" w:eastAsia="Times New Roman" w:hAnsi="Arial" w:cs="Arial"/>
@@ -4937,6 +6066,7 @@
         <w:shd w:val="clear" w:color="auto" w:fill="FFFFFF"/>
         <w:spacing w:after="0" w:line="360" w:lineRule="auto"/>
         <w:ind w:left="714" w:hanging="357"/>
+        <w:contextualSpacing/>
         <w:jc w:val="both"/>
         <w:rPr>
           <w:rFonts w:ascii="Arial" w:eastAsia="Times New Roman" w:hAnsi="Arial" w:cs="Arial"/>
@@ -4959,7 +6089,6 @@
           <w:szCs w:val="24"/>
           <w:lang w:eastAsia="es-EC"/>
         </w:rPr>
-        <w:lastRenderedPageBreak/>
         <w:t>onStop</w:t>
       </w:r>
       <w:proofErr w:type="spellEnd"/>
@@ -5031,6 +6160,7 @@
         <w:shd w:val="clear" w:color="auto" w:fill="FFFFFF"/>
         <w:spacing w:after="0" w:line="360" w:lineRule="auto"/>
         <w:ind w:left="714" w:hanging="357"/>
+        <w:contextualSpacing/>
         <w:jc w:val="both"/>
         <w:rPr>
           <w:rFonts w:ascii="Arial" w:eastAsia="Times New Roman" w:hAnsi="Arial" w:cs="Arial"/>
@@ -5053,6 +6183,7 @@
           <w:szCs w:val="24"/>
           <w:lang w:eastAsia="es-EC"/>
         </w:rPr>
+        <w:lastRenderedPageBreak/>
         <w:t>onRestart</w:t>
       </w:r>
       <w:proofErr w:type="spellEnd"/>
@@ -5134,6 +6265,7 @@
         <w:shd w:val="clear" w:color="auto" w:fill="FFFFFF"/>
         <w:spacing w:after="0" w:line="360" w:lineRule="auto"/>
         <w:ind w:left="714" w:hanging="357"/>
+        <w:contextualSpacing/>
         <w:jc w:val="both"/>
         <w:rPr>
           <w:rFonts w:ascii="Arial" w:eastAsia="Times New Roman" w:hAnsi="Arial" w:cs="Arial"/>
@@ -5257,6 +6389,7 @@
         <w:shd w:val="clear" w:color="auto" w:fill="FFFFFF"/>
         <w:spacing w:after="0" w:line="360" w:lineRule="auto"/>
         <w:ind w:left="714" w:hanging="357"/>
+        <w:contextualSpacing/>
         <w:jc w:val="both"/>
         <w:rPr>
           <w:rFonts w:ascii="Arial" w:eastAsia="Times New Roman" w:hAnsi="Arial" w:cs="Arial"/>
@@ -5350,6 +6483,7 @@
         <w:shd w:val="clear" w:color="auto" w:fill="FFFFFF"/>
         <w:spacing w:after="0" w:line="360" w:lineRule="auto"/>
         <w:ind w:left="714" w:hanging="357"/>
+        <w:contextualSpacing/>
         <w:jc w:val="both"/>
         <w:rPr>
           <w:rFonts w:ascii="Arial" w:eastAsia="Times New Roman" w:hAnsi="Arial" w:cs="Arial"/>
@@ -5473,15 +6607,74 @@
           <w:tab w:val="left" w:pos="2658"/>
         </w:tabs>
         <w:spacing w:after="0" w:line="360" w:lineRule="auto"/>
-        <w:jc w:val="both"/>
-        <w:rPr>
-          <w:rFonts w:ascii="Arial" w:hAnsi="Arial" w:cs="Arial"/>
-          <w:sz w:val="24"/>
-          <w:szCs w:val="24"/>
-        </w:rPr>
-      </w:pPr>
-      <w:bookmarkStart w:id="0" w:name="_GoBack"/>
-      <w:bookmarkEnd w:id="0"/>
+        <w:contextualSpacing/>
+        <w:jc w:val="both"/>
+        <w:rPr>
+          <w:rFonts w:ascii="Arial" w:hAnsi="Arial" w:cs="Arial"/>
+          <w:sz w:val="24"/>
+          <w:szCs w:val="24"/>
+        </w:rPr>
+      </w:pPr>
+    </w:p>
+    <w:bookmarkEnd w:id="0"/>
+    <w:p>
+      <w:pPr>
+        <w:tabs>
+          <w:tab w:val="left" w:pos="2658"/>
+        </w:tabs>
+        <w:spacing w:after="0" w:line="360" w:lineRule="auto"/>
+        <w:contextualSpacing/>
+        <w:jc w:val="both"/>
+        <w:rPr>
+          <w:rFonts w:ascii="Arial" w:hAnsi="Arial" w:cs="Arial"/>
+          <w:b/>
+          <w:sz w:val="24"/>
+          <w:szCs w:val="24"/>
+        </w:rPr>
+      </w:pPr>
+      <w:r>
+        <w:rPr>
+          <w:rFonts w:ascii="Arial" w:hAnsi="Arial" w:cs="Arial"/>
+          <w:b/>
+          <w:sz w:val="24"/>
+          <w:szCs w:val="24"/>
+        </w:rPr>
+        <w:t>Estr</w:t>
+      </w:r>
+      <w:r>
+        <w:rPr>
+          <w:rFonts w:ascii="Arial" w:hAnsi="Arial" w:cs="Arial"/>
+          <w:b/>
+          <w:sz w:val="24"/>
+          <w:szCs w:val="24"/>
+        </w:rPr>
+        <w:t>u</w:t>
+      </w:r>
+      <w:r>
+        <w:rPr>
+          <w:rFonts w:ascii="Arial" w:hAnsi="Arial" w:cs="Arial"/>
+          <w:b/>
+          <w:sz w:val="24"/>
+          <w:szCs w:val="24"/>
+        </w:rPr>
+        <w:t>ctura de una aplicación Android</w:t>
+      </w:r>
+    </w:p>
+    <w:p>
+      <w:pPr>
+        <w:tabs>
+          <w:tab w:val="left" w:pos="2658"/>
+        </w:tabs>
+        <w:spacing w:after="0" w:line="360" w:lineRule="auto"/>
+        <w:contextualSpacing/>
+        <w:jc w:val="both"/>
+        <w:rPr>
+          <w:rFonts w:ascii="Arial" w:hAnsi="Arial" w:cs="Arial"/>
+          <w:b/>
+          <w:sz w:val="24"/>
+          <w:szCs w:val="24"/>
+        </w:rPr>
+      </w:pPr>
     </w:p>
     <w:sectPr>
       <w:pgSz w:w="11906" w:h="16838"/>
@@ -7066,6 +8259,22 @@
       <w:contextualSpacing/>
     </w:pPr>
   </w:style>
+  <w:style w:type="paragraph" w:customStyle="1" w:styleId="Default">
+    <w:name w:val="Default"/>
+    <w:rsid w:val="00B15F9F"/>
+    <w:pPr>
+      <w:autoSpaceDE w:val="0"/>
+      <w:autoSpaceDN w:val="0"/>
+      <w:adjustRightInd w:val="0"/>
+      <w:spacing w:after="0" w:line="240" w:lineRule="auto"/>
+    </w:pPr>
+    <w:rPr>
+      <w:rFonts w:ascii="Times New Roman" w:hAnsi="Times New Roman" w:cs="Times New Roman"/>
+      <w:color w:val="000000"/>
+      <w:sz w:val="24"/>
+      <w:szCs w:val="24"/>
+    </w:rPr>
+  </w:style>
 </w:styles>
 </file>
 

</xml_diff>